<commit_message>
Small Update to architecture doc
</commit_message>
<xml_diff>
--- a/Doc/SHELLS_Architecture.docx
+++ b/Doc/SHELLS_Architecture.docx
@@ -3276,24 +3276,14 @@
       <w:r>
         <w:t xml:space="preserve">Figure </w:t>
       </w:r>
-      <w:r>
-        <w:fldChar w:fldCharType="begin"/>
-      </w:r>
-      <w:r>
-        <w:instrText xml:space="preserve"> SEQ Figure \* ARABIC </w:instrText>
-      </w:r>
-      <w:r>
-        <w:fldChar w:fldCharType="separate"/>
-      </w:r>
-      <w:r>
-        <w:rPr>
-          <w:noProof/>
-        </w:rPr>
-        <w:t>1</w:t>
-      </w:r>
-      <w:r>
-        <w:fldChar w:fldCharType="end"/>
-      </w:r>
+      <w:fldSimple w:instr=" SEQ Figure \* ARABIC ">
+        <w:r>
+          <w:rPr>
+            <w:noProof/>
+          </w:rPr>
+          <w:t>1</w:t>
+        </w:r>
+      </w:fldSimple>
       <w:r>
         <w:t xml:space="preserve">  </w:t>
       </w:r>
@@ -3560,13 +3550,7 @@
         <w:t xml:space="preserve">data </w:t>
       </w:r>
       <w:r>
-        <w:t xml:space="preserve">from the </w:t>
-      </w:r>
-      <w:r>
-        <w:t>NOAA archive</w:t>
-      </w:r>
-      <w:r>
-        <w:t xml:space="preserve"> </w:t>
+        <w:t xml:space="preserve">from the NOAA archive </w:t>
       </w:r>
       <w:r>
         <w:t xml:space="preserve">for the requested </w:t>
@@ -3713,13 +3697,7 @@
       </w:pPr>
       <w:bookmarkStart w:id="10" w:name="_Toc128052969"/>
       <w:r>
-        <w:t>Retriev</w:t>
-      </w:r>
-      <w:r>
-        <w:t>ing</w:t>
-      </w:r>
-      <w:r>
-        <w:t xml:space="preserve"> electron flux data</w:t>
+        <w:t>Retrieving electron flux data</w:t>
       </w:r>
       <w:bookmarkEnd w:id="10"/>
     </w:p>
@@ -3798,25 +3776,7 @@
           <w:sz w:val="22"/>
           <w:szCs w:val="22"/>
         </w:rPr>
-        <w:t>(</w:t>
-      </w:r>
-      <w:r>
-        <w:rPr>
-          <w:rFonts w:asciiTheme="minorHAnsi" w:hAnsiTheme="minorHAnsi" w:cstheme="minorHAnsi"/>
-          <w:color w:val="000000" w:themeColor="text1"/>
-          <w:sz w:val="22"/>
-          <w:szCs w:val="22"/>
-        </w:rPr>
-        <w:t>'mep_ele_tel90_flux_e1', 'mep_ele_tel90_flux_e2', 'mep_ele_tel90_flux_e3','mep_ele_tel90_flux_e4'</w:t>
-      </w:r>
-      <w:r>
-        <w:rPr>
-          <w:rFonts w:asciiTheme="minorHAnsi" w:hAnsiTheme="minorHAnsi" w:cstheme="minorHAnsi"/>
-          <w:color w:val="000000" w:themeColor="text1"/>
-          <w:sz w:val="22"/>
-          <w:szCs w:val="22"/>
-        </w:rPr>
-        <w:t>).</w:t>
+        <w:t>('mep_ele_tel90_flux_e1', 'mep_ele_tel90_flux_e2', 'mep_ele_tel90_flux_e3','mep_ele_tel90_flux_e4').</w:t>
       </w:r>
       <w:r>
         <w:rPr>
@@ -4181,13 +4141,7 @@
       </w:pPr>
       <w:bookmarkStart w:id="11" w:name="_Toc128052970"/>
       <w:r>
-        <w:t>Binning</w:t>
-      </w:r>
-      <w:r>
-        <w:t xml:space="preserve"> electron flux data</w:t>
-      </w:r>
-      <w:r>
-        <w:t xml:space="preserve"> by L</w:t>
+        <w:t>Binning electron flux data by L</w:t>
       </w:r>
       <w:bookmarkEnd w:id="11"/>
     </w:p>
@@ -4632,34 +4586,7 @@
           <w:sz w:val="22"/>
           <w:szCs w:val="22"/>
         </w:rPr>
-        <w:t>noaa_kp_p3h</w:t>
-      </w:r>
-      <w:r>
-        <w:rPr>
-          <w:rFonts w:asciiTheme="minorHAnsi" w:hAnsiTheme="minorHAnsi" w:cstheme="minorHAnsi"/>
-          <w:color w:val="000000" w:themeColor="text1"/>
-          <w:sz w:val="22"/>
-          <w:szCs w:val="22"/>
-        </w:rPr>
-        <w:t>’ dataset. Older data requests retrieve data from the ‘</w:t>
-      </w:r>
-      <w:r>
-        <w:rPr>
-          <w:rFonts w:asciiTheme="minorHAnsi" w:hAnsiTheme="minorHAnsi" w:cstheme="minorHAnsi"/>
-          <w:color w:val="000000" w:themeColor="text1"/>
-          <w:sz w:val="22"/>
-          <w:szCs w:val="22"/>
-        </w:rPr>
-        <w:t>gfz_obs_geo_3hour_indices</w:t>
-      </w:r>
-      <w:r>
-        <w:rPr>
-          <w:rFonts w:asciiTheme="minorHAnsi" w:hAnsiTheme="minorHAnsi" w:cstheme="minorHAnsi"/>
-          <w:color w:val="000000" w:themeColor="text1"/>
-          <w:sz w:val="22"/>
-          <w:szCs w:val="22"/>
-        </w:rPr>
-        <w:t>’ dataset.</w:t>
+        <w:t>noaa_kp_p3h’ dataset. Older data requests retrieve data from the ‘gfz_obs_geo_3hour_indices’ dataset.</w:t>
       </w:r>
     </w:p>
     <w:p>
@@ -6776,7 +6703,31 @@
           <w:szCs w:val="20"/>
         </w:rPr>
         <w:br/>
-        <w:t>-sa --</w:t>
+        <w:t>-</w:t>
+      </w:r>
+      <w:proofErr w:type="spellStart"/>
+      <w:r>
+        <w:rPr>
+          <w:rFonts w:ascii="Courier New" w:eastAsia="Times New Roman" w:hAnsi="Courier New" w:cs="Courier New"/>
+          <w:b/>
+          <w:bCs/>
+          <w:color w:val="008080"/>
+          <w:sz w:val="20"/>
+          <w:szCs w:val="20"/>
+        </w:rPr>
+        <w:t>sa</w:t>
+      </w:r>
+      <w:proofErr w:type="spellEnd"/>
+      <w:r>
+        <w:rPr>
+          <w:rFonts w:ascii="Courier New" w:eastAsia="Times New Roman" w:hAnsi="Courier New" w:cs="Courier New"/>
+          <w:b/>
+          <w:bCs/>
+          <w:color w:val="008080"/>
+          <w:sz w:val="20"/>
+          <w:szCs w:val="20"/>
+        </w:rPr>
+        <w:t xml:space="preserve"> --</w:t>
       </w:r>
       <w:proofErr w:type="spellStart"/>
       <w:r>
@@ -8298,15 +8249,7 @@
           <w:bCs/>
           <w:color w:val="008080"/>
         </w:rPr>
-        <w:t>-cs</w:t>
-      </w:r>
-      <w:r>
-        <w:rPr>
-          <w:b/>
-          <w:bCs/>
-          <w:color w:val="008080"/>
-        </w:rPr>
-        <w:t xml:space="preserve"> –</w:t>
+        <w:t>-cs –</w:t>
       </w:r>
       <w:proofErr w:type="spellStart"/>
       <w:r>
@@ -8350,15 +8293,7 @@
           <w:bCs/>
           <w:color w:val="008080"/>
         </w:rPr>
-        <w:t>The section header of the config file to use</w:t>
-      </w:r>
-      <w:r>
-        <w:rPr>
-          <w:b/>
-          <w:bCs/>
-          <w:color w:val="008080"/>
-        </w:rPr>
-        <w:t xml:space="preserve"> if one is </w:t>
+        <w:t xml:space="preserve">The section header of the config file to use if one is </w:t>
       </w:r>
       <w:r>
         <w:rPr>
@@ -8373,11 +8308,6 @@
           <w:color w:val="000000"/>
         </w:rPr>
         <w:br/>
-      </w:r>
-      <w:r>
-        <w:rPr>
-          <w:color w:val="000000"/>
-        </w:rPr>
         <w:t>Default</w:t>
       </w:r>
       <w:r>
@@ -9062,14 +8992,7 @@
           <w:rFonts w:cstheme="minorHAnsi"/>
           <w:color w:val="000000"/>
         </w:rPr>
-        <w:t xml:space="preserve">server = </w:t>
-      </w:r>
-      <w:r>
-        <w:rPr>
-          <w:rFonts w:cstheme="minorHAnsi"/>
-          <w:color w:val="000000"/>
-        </w:rPr>
-        <w:t xml:space="preserve"> </w:t>
+        <w:t xml:space="preserve">server =  </w:t>
       </w:r>
       <w:hyperlink r:id="rId11" w:history="1">
         <w:r>
@@ -9255,19 +9178,7 @@
         <w:rPr>
           <w:color w:val="000000"/>
         </w:rPr>
-        <w:t>[</w:t>
-      </w:r>
-      <w:r>
-        <w:rPr>
-          <w:color w:val="000000"/>
-        </w:rPr>
-        <w:t>DEFAULT</w:t>
-      </w:r>
-      <w:r>
-        <w:rPr>
-          <w:color w:val="000000"/>
-        </w:rPr>
-        <w:t>]</w:t>
+        <w:t>[DEFAULT]</w:t>
       </w:r>
       <w:r>
         <w:rPr>
@@ -9281,13 +9192,7 @@
           <w:color w:val="000000"/>
         </w:rPr>
         <w:br/>
-        <w:t xml:space="preserve"># csv files from </w:t>
-      </w:r>
-      <w:r>
-        <w:rPr>
-          <w:color w:val="000000"/>
-        </w:rPr>
-        <w:t>an archive of CSV files</w:t>
+        <w:t># csv files from an archive of CSV files</w:t>
       </w:r>
       <w:r>
         <w:rPr>
@@ -9469,7 +9374,61 @@
           <w:szCs w:val="22"/>
         </w:rPr>
         <w:br/>
-        <w:t>python process_SHELLS_inputs.py -s 2015-01-01 -e 2015-12-31</w:t>
+        <w:t>python process_SHELLS_inputs.py -s 20</w:t>
+      </w:r>
+      <w:r>
+        <w:rPr>
+          <w:rFonts w:asciiTheme="minorHAnsi" w:hAnsiTheme="minorHAnsi" w:cstheme="minorHAnsi"/>
+          <w:color w:val="008080"/>
+          <w:sz w:val="22"/>
+          <w:szCs w:val="22"/>
+        </w:rPr>
+        <w:t>22</w:t>
+      </w:r>
+      <w:r>
+        <w:rPr>
+          <w:rFonts w:asciiTheme="minorHAnsi" w:hAnsiTheme="minorHAnsi" w:cstheme="minorHAnsi"/>
+          <w:color w:val="008080"/>
+          <w:sz w:val="22"/>
+          <w:szCs w:val="22"/>
+        </w:rPr>
+        <w:t>-01-01 -e 20</w:t>
+      </w:r>
+      <w:r>
+        <w:rPr>
+          <w:rFonts w:asciiTheme="minorHAnsi" w:hAnsiTheme="minorHAnsi" w:cstheme="minorHAnsi"/>
+          <w:color w:val="008080"/>
+          <w:sz w:val="22"/>
+          <w:szCs w:val="22"/>
+        </w:rPr>
+        <w:t>22</w:t>
+      </w:r>
+      <w:r>
+        <w:rPr>
+          <w:rFonts w:asciiTheme="minorHAnsi" w:hAnsiTheme="minorHAnsi" w:cstheme="minorHAnsi"/>
+          <w:color w:val="008080"/>
+          <w:sz w:val="22"/>
+          <w:szCs w:val="22"/>
+        </w:rPr>
+        <w:t>-</w:t>
+      </w:r>
+      <w:r>
+        <w:rPr>
+          <w:rFonts w:asciiTheme="minorHAnsi" w:hAnsiTheme="minorHAnsi" w:cstheme="minorHAnsi"/>
+          <w:color w:val="008080"/>
+          <w:sz w:val="22"/>
+          <w:szCs w:val="22"/>
+        </w:rPr>
+        <w:t>01</w:t>
+      </w:r>
+      <w:r>
+        <w:rPr>
+          <w:rFonts w:asciiTheme="minorHAnsi" w:hAnsiTheme="minorHAnsi" w:cstheme="minorHAnsi"/>
+          <w:color w:val="008080"/>
+          <w:sz w:val="22"/>
+          <w:szCs w:val="22"/>
+        </w:rPr>
+        <w:t>-31</w:t>
       </w:r>
     </w:p>
     <w:p>
@@ -9488,16 +9447,7 @@
           <w:sz w:val="22"/>
           <w:szCs w:val="22"/>
         </w:rPr>
-        <w:t xml:space="preserve"> </w:t>
-      </w:r>
-      <w:r>
-        <w:rPr>
-          <w:rFonts w:asciiTheme="minorHAnsi" w:hAnsiTheme="minorHAnsi" w:cstheme="minorHAnsi"/>
-          <w:color w:val="008080"/>
-          <w:sz w:val="22"/>
-          <w:szCs w:val="22"/>
-        </w:rPr>
-        <w:t xml:space="preserve">-od </w:t>
+        <w:t xml:space="preserve"> -od </w:t>
       </w:r>
       <w:proofErr w:type="gramStart"/>
       <w:r>
@@ -9528,16 +9478,16 @@
           <w:sz w:val="22"/>
           <w:szCs w:val="22"/>
         </w:rPr>
-        <w:t xml:space="preserve">/’  </w:t>
-      </w:r>
-      <w:r>
-        <w:rPr>
-          <w:rFonts w:asciiTheme="minorHAnsi" w:hAnsiTheme="minorHAnsi" w:cstheme="minorHAnsi"/>
-          <w:color w:val="008080"/>
-          <w:sz w:val="22"/>
-          <w:szCs w:val="22"/>
-        </w:rPr>
-        <w:t xml:space="preserve">-ns </w:t>
+        <w:t xml:space="preserve">/’  -ns </w:t>
+      </w:r>
+      <w:r>
+        <w:rPr>
+          <w:rFonts w:asciiTheme="minorHAnsi" w:hAnsiTheme="minorHAnsi" w:cstheme="minorHAnsi"/>
+          <w:color w:val="008080"/>
+          <w:sz w:val="22"/>
+          <w:szCs w:val="22"/>
+        </w:rPr>
+        <w:t>‘</w:t>
       </w:r>
       <w:hyperlink r:id="rId12" w:history="1">
         <w:r>
@@ -9553,6 +9503,30 @@
       <w:r>
         <w:rPr>
           <w:rFonts w:asciiTheme="minorHAnsi" w:hAnsiTheme="minorHAnsi" w:cstheme="minorHAnsi"/>
+          <w:sz w:val="22"/>
+          <w:szCs w:val="22"/>
+        </w:rPr>
+        <w:t>’</w:t>
+      </w:r>
+      <w:r>
+        <w:rPr>
+          <w:rFonts w:asciiTheme="minorHAnsi" w:hAnsiTheme="minorHAnsi" w:cstheme="minorHAnsi"/>
+          <w:color w:val="008080"/>
+        </w:rPr>
+        <w:t xml:space="preserve"> -</w:t>
+      </w:r>
+      <w:proofErr w:type="spellStart"/>
+      <w:r>
+        <w:rPr>
+          <w:rFonts w:asciiTheme="minorHAnsi" w:hAnsiTheme="minorHAnsi" w:cstheme="minorHAnsi"/>
+          <w:color w:val="008080"/>
+        </w:rPr>
+        <w:t>cdf</w:t>
+      </w:r>
+      <w:proofErr w:type="spellEnd"/>
+      <w:r>
+        <w:rPr>
+          <w:rFonts w:asciiTheme="minorHAnsi" w:hAnsiTheme="minorHAnsi" w:cstheme="minorHAnsi"/>
           <w:color w:val="008080"/>
         </w:rPr>
         <w:t xml:space="preserve"> </w:t>
@@ -9562,7 +9536,14 @@
           <w:rFonts w:asciiTheme="minorHAnsi" w:hAnsiTheme="minorHAnsi" w:cstheme="minorHAnsi"/>
           <w:color w:val="008080"/>
         </w:rPr>
-        <w:t>-</w:t>
+        <w:t>‘</w:t>
+      </w:r>
+      <w:r>
+        <w:rPr>
+          <w:rFonts w:asciiTheme="minorHAnsi" w:hAnsiTheme="minorHAnsi" w:cstheme="minorHAnsi"/>
+          <w:color w:val="008080"/>
+        </w:rPr>
+        <w:t>./SHELLS/</w:t>
       </w:r>
       <w:proofErr w:type="spellStart"/>
       <w:r>
@@ -9570,7 +9551,7 @@
           <w:rFonts w:asciiTheme="minorHAnsi" w:hAnsiTheme="minorHAnsi" w:cstheme="minorHAnsi"/>
           <w:color w:val="008080"/>
         </w:rPr>
-        <w:t>cdf</w:t>
+        <w:t>cdfdata</w:t>
       </w:r>
       <w:proofErr w:type="spellEnd"/>
       <w:r>
@@ -9578,43 +9559,6 @@
           <w:rFonts w:asciiTheme="minorHAnsi" w:hAnsiTheme="minorHAnsi" w:cstheme="minorHAnsi"/>
           <w:color w:val="008080"/>
         </w:rPr>
-        <w:t xml:space="preserve"> </w:t>
-      </w:r>
-      <w:r>
-        <w:rPr>
-          <w:rFonts w:asciiTheme="minorHAnsi" w:hAnsiTheme="minorHAnsi" w:cstheme="minorHAnsi"/>
-          <w:color w:val="008080"/>
-        </w:rPr>
-        <w:t>‘</w:t>
-      </w:r>
-      <w:r>
-        <w:rPr>
-          <w:rFonts w:asciiTheme="minorHAnsi" w:hAnsiTheme="minorHAnsi" w:cstheme="minorHAnsi"/>
-          <w:color w:val="008080"/>
-        </w:rPr>
-        <w:t>.</w:t>
-      </w:r>
-      <w:r>
-        <w:rPr>
-          <w:rFonts w:asciiTheme="minorHAnsi" w:hAnsiTheme="minorHAnsi" w:cstheme="minorHAnsi"/>
-          <w:color w:val="008080"/>
-        </w:rPr>
-        <w:t>/SHELLS/</w:t>
-      </w:r>
-      <w:proofErr w:type="spellStart"/>
-      <w:r>
-        <w:rPr>
-          <w:rFonts w:asciiTheme="minorHAnsi" w:hAnsiTheme="minorHAnsi" w:cstheme="minorHAnsi"/>
-          <w:color w:val="008080"/>
-        </w:rPr>
-        <w:t>cdfdata</w:t>
-      </w:r>
-      <w:proofErr w:type="spellEnd"/>
-      <w:r>
-        <w:rPr>
-          <w:rFonts w:asciiTheme="minorHAnsi" w:hAnsiTheme="minorHAnsi" w:cstheme="minorHAnsi"/>
-          <w:color w:val="008080"/>
-        </w:rPr>
         <w:t>/</w:t>
       </w:r>
       <w:r>
@@ -9629,14 +9573,7 @@
           <w:rFonts w:asciiTheme="minorHAnsi" w:hAnsiTheme="minorHAnsi" w:cstheme="minorHAnsi"/>
           <w:color w:val="008080"/>
         </w:rPr>
-        <w:t xml:space="preserve"> </w:t>
-      </w:r>
-      <w:r>
-        <w:rPr>
-          <w:rFonts w:asciiTheme="minorHAnsi" w:hAnsiTheme="minorHAnsi" w:cstheme="minorHAnsi"/>
-          <w:color w:val="008080"/>
-        </w:rPr>
-        <w:t>-</w:t>
+        <w:t xml:space="preserve"> -</w:t>
       </w:r>
       <w:proofErr w:type="spellStart"/>
       <w:r>
@@ -9795,7 +9732,7 @@
           <w:sz w:val="22"/>
           <w:szCs w:val="22"/>
         </w:rPr>
-        <w:t xml:space="preserve">2015-01-01 to 2015-12-31 </w:t>
+        <w:t>20</w:t>
       </w:r>
       <w:r>
         <w:rPr>
@@ -9804,6 +9741,60 @@
           <w:sz w:val="22"/>
           <w:szCs w:val="22"/>
         </w:rPr>
+        <w:t>22</w:t>
+      </w:r>
+      <w:r>
+        <w:rPr>
+          <w:rFonts w:asciiTheme="minorHAnsi" w:hAnsiTheme="minorHAnsi" w:cstheme="minorHAnsi"/>
+          <w:color w:val="000000" w:themeColor="text1"/>
+          <w:sz w:val="22"/>
+          <w:szCs w:val="22"/>
+        </w:rPr>
+        <w:t>-01-01 to 20</w:t>
+      </w:r>
+      <w:r>
+        <w:rPr>
+          <w:rFonts w:asciiTheme="minorHAnsi" w:hAnsiTheme="minorHAnsi" w:cstheme="minorHAnsi"/>
+          <w:color w:val="000000" w:themeColor="text1"/>
+          <w:sz w:val="22"/>
+          <w:szCs w:val="22"/>
+        </w:rPr>
+        <w:t>22</w:t>
+      </w:r>
+      <w:r>
+        <w:rPr>
+          <w:rFonts w:asciiTheme="minorHAnsi" w:hAnsiTheme="minorHAnsi" w:cstheme="minorHAnsi"/>
+          <w:color w:val="000000" w:themeColor="text1"/>
+          <w:sz w:val="22"/>
+          <w:szCs w:val="22"/>
+        </w:rPr>
+        <w:t>-</w:t>
+      </w:r>
+      <w:r>
+        <w:rPr>
+          <w:rFonts w:asciiTheme="minorHAnsi" w:hAnsiTheme="minorHAnsi" w:cstheme="minorHAnsi"/>
+          <w:color w:val="000000" w:themeColor="text1"/>
+          <w:sz w:val="22"/>
+          <w:szCs w:val="22"/>
+        </w:rPr>
+        <w:t>01</w:t>
+      </w:r>
+      <w:r>
+        <w:rPr>
+          <w:rFonts w:asciiTheme="minorHAnsi" w:hAnsiTheme="minorHAnsi" w:cstheme="minorHAnsi"/>
+          <w:color w:val="000000" w:themeColor="text1"/>
+          <w:sz w:val="22"/>
+          <w:szCs w:val="22"/>
+        </w:rPr>
+        <w:t xml:space="preserve">-31 </w:t>
+      </w:r>
+      <w:r>
+        <w:rPr>
+          <w:rFonts w:asciiTheme="minorHAnsi" w:hAnsiTheme="minorHAnsi" w:cstheme="minorHAnsi"/>
+          <w:color w:val="000000" w:themeColor="text1"/>
+          <w:sz w:val="22"/>
+          <w:szCs w:val="22"/>
+        </w:rPr>
         <w:t>(</w:t>
       </w:r>
       <w:r>
@@ -9813,7 +9804,61 @@
           <w:sz w:val="22"/>
           <w:szCs w:val="22"/>
         </w:rPr>
-        <w:t>-s 2015-01-01 -e 2015-12-31</w:t>
+        <w:t>-s 20</w:t>
+      </w:r>
+      <w:r>
+        <w:rPr>
+          <w:rFonts w:asciiTheme="minorHAnsi" w:hAnsiTheme="minorHAnsi" w:cstheme="minorHAnsi"/>
+          <w:color w:val="008080"/>
+          <w:sz w:val="22"/>
+          <w:szCs w:val="22"/>
+        </w:rPr>
+        <w:t>22</w:t>
+      </w:r>
+      <w:r>
+        <w:rPr>
+          <w:rFonts w:asciiTheme="minorHAnsi" w:hAnsiTheme="minorHAnsi" w:cstheme="minorHAnsi"/>
+          <w:color w:val="008080"/>
+          <w:sz w:val="22"/>
+          <w:szCs w:val="22"/>
+        </w:rPr>
+        <w:t>-01-01 -e 20</w:t>
+      </w:r>
+      <w:r>
+        <w:rPr>
+          <w:rFonts w:asciiTheme="minorHAnsi" w:hAnsiTheme="minorHAnsi" w:cstheme="minorHAnsi"/>
+          <w:color w:val="008080"/>
+          <w:sz w:val="22"/>
+          <w:szCs w:val="22"/>
+        </w:rPr>
+        <w:t>22</w:t>
+      </w:r>
+      <w:r>
+        <w:rPr>
+          <w:rFonts w:asciiTheme="minorHAnsi" w:hAnsiTheme="minorHAnsi" w:cstheme="minorHAnsi"/>
+          <w:color w:val="008080"/>
+          <w:sz w:val="22"/>
+          <w:szCs w:val="22"/>
+        </w:rPr>
+        <w:t>-</w:t>
+      </w:r>
+      <w:r>
+        <w:rPr>
+          <w:rFonts w:asciiTheme="minorHAnsi" w:hAnsiTheme="minorHAnsi" w:cstheme="minorHAnsi"/>
+          <w:color w:val="008080"/>
+          <w:sz w:val="22"/>
+          <w:szCs w:val="22"/>
+        </w:rPr>
+        <w:t>01</w:t>
+      </w:r>
+      <w:r>
+        <w:rPr>
+          <w:rFonts w:asciiTheme="minorHAnsi" w:hAnsiTheme="minorHAnsi" w:cstheme="minorHAnsi"/>
+          <w:color w:val="008080"/>
+          <w:sz w:val="22"/>
+          <w:szCs w:val="22"/>
+        </w:rPr>
+        <w:t>-31</w:t>
       </w:r>
       <w:r>
         <w:rPr>
@@ -10195,7 +10240,61 @@
           <w:szCs w:val="22"/>
         </w:rPr>
         <w:br/>
-        <w:t>python process_SHELLS_inputs.py -s 2015-01-01 -e 2015-12-31</w:t>
+        <w:t>python process_SHELLS_inputs.py -s 20</w:t>
+      </w:r>
+      <w:r>
+        <w:rPr>
+          <w:rFonts w:asciiTheme="minorHAnsi" w:hAnsiTheme="minorHAnsi" w:cstheme="minorHAnsi"/>
+          <w:color w:val="008080"/>
+          <w:sz w:val="22"/>
+          <w:szCs w:val="22"/>
+        </w:rPr>
+        <w:t>22</w:t>
+      </w:r>
+      <w:r>
+        <w:rPr>
+          <w:rFonts w:asciiTheme="minorHAnsi" w:hAnsiTheme="minorHAnsi" w:cstheme="minorHAnsi"/>
+          <w:color w:val="008080"/>
+          <w:sz w:val="22"/>
+          <w:szCs w:val="22"/>
+        </w:rPr>
+        <w:t>-01-01 -e 20</w:t>
+      </w:r>
+      <w:r>
+        <w:rPr>
+          <w:rFonts w:asciiTheme="minorHAnsi" w:hAnsiTheme="minorHAnsi" w:cstheme="minorHAnsi"/>
+          <w:color w:val="008080"/>
+          <w:sz w:val="22"/>
+          <w:szCs w:val="22"/>
+        </w:rPr>
+        <w:t>22</w:t>
+      </w:r>
+      <w:r>
+        <w:rPr>
+          <w:rFonts w:asciiTheme="minorHAnsi" w:hAnsiTheme="minorHAnsi" w:cstheme="minorHAnsi"/>
+          <w:color w:val="008080"/>
+          <w:sz w:val="22"/>
+          <w:szCs w:val="22"/>
+        </w:rPr>
+        <w:t>-</w:t>
+      </w:r>
+      <w:r>
+        <w:rPr>
+          <w:rFonts w:asciiTheme="minorHAnsi" w:hAnsiTheme="minorHAnsi" w:cstheme="minorHAnsi"/>
+          <w:color w:val="008080"/>
+          <w:sz w:val="22"/>
+          <w:szCs w:val="22"/>
+        </w:rPr>
+        <w:t>01</w:t>
+      </w:r>
+      <w:r>
+        <w:rPr>
+          <w:rFonts w:asciiTheme="minorHAnsi" w:hAnsiTheme="minorHAnsi" w:cstheme="minorHAnsi"/>
+          <w:color w:val="008080"/>
+          <w:sz w:val="22"/>
+          <w:szCs w:val="22"/>
+        </w:rPr>
+        <w:t>-31</w:t>
       </w:r>
     </w:p>
     <w:p>
@@ -10246,6 +10345,15 @@
           <w:szCs w:val="22"/>
         </w:rPr>
         <w:t xml:space="preserve">/’  -ns </w:t>
+      </w:r>
+      <w:r>
+        <w:rPr>
+          <w:rFonts w:asciiTheme="minorHAnsi" w:hAnsiTheme="minorHAnsi" w:cstheme="minorHAnsi"/>
+          <w:color w:val="008080"/>
+          <w:sz w:val="22"/>
+          <w:szCs w:val="22"/>
+        </w:rPr>
+        <w:t>‘</w:t>
       </w:r>
       <w:hyperlink r:id="rId14" w:history="1">
         <w:r>
@@ -10261,6 +10369,14 @@
       <w:r>
         <w:rPr>
           <w:rFonts w:asciiTheme="minorHAnsi" w:hAnsiTheme="minorHAnsi" w:cstheme="minorHAnsi"/>
+          <w:sz w:val="22"/>
+          <w:szCs w:val="22"/>
+        </w:rPr>
+        <w:t>’</w:t>
+      </w:r>
+      <w:r>
+        <w:rPr>
+          <w:rFonts w:asciiTheme="minorHAnsi" w:hAnsiTheme="minorHAnsi" w:cstheme="minorHAnsi"/>
           <w:color w:val="008080"/>
         </w:rPr>
         <w:t xml:space="preserve"> -</w:t>
@@ -10398,19 +10514,7 @@
         <w:rPr>
           <w:color w:val="000000"/>
         </w:rPr>
-        <w:t>[</w:t>
-      </w:r>
-      <w:r>
-        <w:rPr>
-          <w:color w:val="000000"/>
-        </w:rPr>
-        <w:t>DEFAULT</w:t>
-      </w:r>
-      <w:r>
-        <w:rPr>
-          <w:color w:val="000000"/>
-        </w:rPr>
-        <w:t>]</w:t>
+        <w:t>[DEFAULT]</w:t>
       </w:r>
       <w:r>
         <w:rPr>
@@ -10568,7 +10672,7 @@
           <w:sz w:val="22"/>
           <w:szCs w:val="22"/>
         </w:rPr>
-        <w:t>data will be retrieved from the NOAA archive from 2015-01-01 to 2015-12-31 for 5 satellites.</w:t>
+        <w:t>data will be retrieved from the NOAA archive from 20</w:t>
       </w:r>
       <w:r>
         <w:rPr>
@@ -10577,7 +10681,7 @@
           <w:sz w:val="22"/>
           <w:szCs w:val="22"/>
         </w:rPr>
-        <w:t xml:space="preserve"> It will be binned into an L grid and mapped to a consistent longitude, and hemisphere and output in daily files </w:t>
+        <w:t>22</w:t>
       </w:r>
       <w:r>
         <w:rPr>
@@ -10586,7 +10690,7 @@
           <w:sz w:val="22"/>
           <w:szCs w:val="22"/>
         </w:rPr>
-        <w:t>csv</w:t>
+        <w:t>-01-01 to 20</w:t>
       </w:r>
       <w:r>
         <w:rPr>
@@ -10595,7 +10699,43 @@
           <w:sz w:val="22"/>
           <w:szCs w:val="22"/>
         </w:rPr>
-        <w:t xml:space="preserve"> files in the directory called </w:t>
+        <w:t>22</w:t>
+      </w:r>
+      <w:r>
+        <w:rPr>
+          <w:rFonts w:asciiTheme="minorHAnsi" w:hAnsiTheme="minorHAnsi" w:cstheme="minorHAnsi"/>
+          <w:color w:val="000000" w:themeColor="text1"/>
+          <w:sz w:val="22"/>
+          <w:szCs w:val="22"/>
+        </w:rPr>
+        <w:t>-</w:t>
+      </w:r>
+      <w:r>
+        <w:rPr>
+          <w:rFonts w:asciiTheme="minorHAnsi" w:hAnsiTheme="minorHAnsi" w:cstheme="minorHAnsi"/>
+          <w:color w:val="000000" w:themeColor="text1"/>
+          <w:sz w:val="22"/>
+          <w:szCs w:val="22"/>
+        </w:rPr>
+        <w:t>01</w:t>
+      </w:r>
+      <w:r>
+        <w:rPr>
+          <w:rFonts w:asciiTheme="minorHAnsi" w:hAnsiTheme="minorHAnsi" w:cstheme="minorHAnsi"/>
+          <w:color w:val="000000" w:themeColor="text1"/>
+          <w:sz w:val="22"/>
+          <w:szCs w:val="22"/>
+        </w:rPr>
+        <w:t>-31 for 5 satellites.</w:t>
+      </w:r>
+      <w:r>
+        <w:rPr>
+          <w:rFonts w:asciiTheme="minorHAnsi" w:hAnsiTheme="minorHAnsi" w:cstheme="minorHAnsi"/>
+          <w:color w:val="000000" w:themeColor="text1"/>
+          <w:sz w:val="22"/>
+          <w:szCs w:val="22"/>
+        </w:rPr>
+        <w:t xml:space="preserve"> It will be binned into an L grid and mapped to a consistent longitude, and hemisphere and output in daily files csv files in the directory called </w:t>
       </w:r>
       <w:proofErr w:type="spellStart"/>
       <w:r>
@@ -10615,7 +10755,7 @@
           <w:sz w:val="22"/>
           <w:szCs w:val="22"/>
         </w:rPr>
-        <w:t xml:space="preserve">. </w:t>
+        <w:t xml:space="preserve">. The output files will be </w:t>
       </w:r>
       <w:r>
         <w:rPr>
@@ -10624,7 +10764,7 @@
           <w:sz w:val="22"/>
           <w:szCs w:val="22"/>
         </w:rPr>
-        <w:t xml:space="preserve">The output </w:t>
+        <w:t xml:space="preserve">csv files </w:t>
       </w:r>
       <w:r>
         <w:rPr>
@@ -10633,8 +10773,9 @@
           <w:sz w:val="22"/>
           <w:szCs w:val="22"/>
         </w:rPr>
-        <w:t xml:space="preserve">files will be </w:t>
-      </w:r>
+        <w:t xml:space="preserve">called </w:t>
+      </w:r>
+      <w:proofErr w:type="spellStart"/>
       <w:r>
         <w:rPr>
           <w:rFonts w:asciiTheme="minorHAnsi" w:hAnsiTheme="minorHAnsi" w:cstheme="minorHAnsi"/>
@@ -10642,44 +10783,7 @@
           <w:sz w:val="22"/>
           <w:szCs w:val="22"/>
         </w:rPr>
-        <w:t xml:space="preserve">csv files </w:t>
-      </w:r>
-      <w:r>
-        <w:rPr>
-          <w:rFonts w:asciiTheme="minorHAnsi" w:hAnsiTheme="minorHAnsi" w:cstheme="minorHAnsi"/>
-          <w:color w:val="000000" w:themeColor="text1"/>
-          <w:sz w:val="22"/>
-          <w:szCs w:val="22"/>
-        </w:rPr>
-        <w:t xml:space="preserve">called </w:t>
-      </w:r>
-      <w:proofErr w:type="spellStart"/>
-      <w:r>
-        <w:rPr>
-          <w:rFonts w:asciiTheme="minorHAnsi" w:hAnsiTheme="minorHAnsi" w:cstheme="minorHAnsi"/>
-          <w:color w:val="000000" w:themeColor="text1"/>
-          <w:sz w:val="22"/>
-          <w:szCs w:val="22"/>
-        </w:rPr>
-        <w:t>shells_</w:t>
-      </w:r>
-      <w:r>
-        <w:rPr>
-          <w:rFonts w:asciiTheme="minorHAnsi" w:hAnsiTheme="minorHAnsi" w:cstheme="minorHAnsi"/>
-          <w:color w:val="000000" w:themeColor="text1"/>
-          <w:sz w:val="22"/>
-          <w:szCs w:val="22"/>
-        </w:rPr>
-        <w:t>inputs_test</w:t>
-      </w:r>
-      <w:r>
-        <w:rPr>
-          <w:rFonts w:asciiTheme="minorHAnsi" w:hAnsiTheme="minorHAnsi" w:cstheme="minorHAnsi"/>
-          <w:color w:val="000000" w:themeColor="text1"/>
-          <w:sz w:val="22"/>
-          <w:szCs w:val="22"/>
-        </w:rPr>
-        <w:t>_YYYYMMDD</w:t>
+        <w:t>shells_inputs_test_YYYYMMDD</w:t>
       </w:r>
       <w:proofErr w:type="spellEnd"/>
       <w:r>
@@ -10929,6 +11033,15 @@
           <w:szCs w:val="22"/>
         </w:rPr>
         <w:t xml:space="preserve">/’  -ns </w:t>
+      </w:r>
+      <w:r>
+        <w:rPr>
+          <w:rFonts w:asciiTheme="minorHAnsi" w:hAnsiTheme="minorHAnsi" w:cstheme="minorHAnsi"/>
+          <w:color w:val="008080"/>
+          <w:sz w:val="22"/>
+          <w:szCs w:val="22"/>
+        </w:rPr>
+        <w:t>‘</w:t>
       </w:r>
       <w:hyperlink r:id="rId15" w:history="1">
         <w:r>
@@ -10944,6 +11057,14 @@
       <w:r>
         <w:rPr>
           <w:rFonts w:asciiTheme="minorHAnsi" w:hAnsiTheme="minorHAnsi" w:cstheme="minorHAnsi"/>
+          <w:sz w:val="22"/>
+          <w:szCs w:val="22"/>
+        </w:rPr>
+        <w:t>’</w:t>
+      </w:r>
+      <w:r>
+        <w:rPr>
+          <w:rFonts w:asciiTheme="minorHAnsi" w:hAnsiTheme="minorHAnsi" w:cstheme="minorHAnsi"/>
           <w:color w:val="008080"/>
         </w:rPr>
         <w:t xml:space="preserve"> -</w:t>
@@ -11092,6 +11213,46 @@
           <w:sz w:val="22"/>
           <w:szCs w:val="22"/>
         </w:rPr>
+        <w:t xml:space="preserve"> after the date in the files </w:t>
+      </w:r>
+      <w:proofErr w:type="gramStart"/>
+      <w:r>
+        <w:rPr>
+          <w:rFonts w:asciiTheme="minorHAnsi" w:hAnsiTheme="minorHAnsi" w:cstheme="minorHAnsi"/>
+          <w:color w:val="000000" w:themeColor="text1"/>
+          <w:sz w:val="22"/>
+          <w:szCs w:val="22"/>
+        </w:rPr>
+        <w:t>at .</w:t>
+      </w:r>
+      <w:proofErr w:type="gramEnd"/>
+      <w:r>
+        <w:rPr>
+          <w:rFonts w:asciiTheme="minorHAnsi" w:hAnsiTheme="minorHAnsi" w:cstheme="minorHAnsi"/>
+          <w:color w:val="000000" w:themeColor="text1"/>
+          <w:sz w:val="22"/>
+          <w:szCs w:val="22"/>
+        </w:rPr>
+        <w:t>/</w:t>
+      </w:r>
+      <w:proofErr w:type="spellStart"/>
+      <w:r>
+        <w:rPr>
+          <w:rFonts w:asciiTheme="minorHAnsi" w:hAnsiTheme="minorHAnsi" w:cstheme="minorHAnsi"/>
+          <w:color w:val="000000" w:themeColor="text1"/>
+          <w:sz w:val="22"/>
+          <w:szCs w:val="22"/>
+        </w:rPr>
+        <w:t>shellsdata</w:t>
+      </w:r>
+      <w:proofErr w:type="spellEnd"/>
+      <w:r>
+        <w:rPr>
+          <w:rFonts w:asciiTheme="minorHAnsi" w:hAnsiTheme="minorHAnsi" w:cstheme="minorHAnsi"/>
+          <w:color w:val="000000" w:themeColor="text1"/>
+          <w:sz w:val="22"/>
+          <w:szCs w:val="22"/>
+        </w:rPr>
         <w:t xml:space="preserve"> </w:t>
       </w:r>
       <w:r>
@@ -11101,9 +11262,8 @@
           <w:sz w:val="22"/>
           <w:szCs w:val="22"/>
         </w:rPr>
-        <w:t xml:space="preserve">after the date in the files </w:t>
-      </w:r>
-      <w:proofErr w:type="gramStart"/>
+        <w:t xml:space="preserve">will be retrieved from the NOAA archive </w:t>
+      </w:r>
       <w:r>
         <w:rPr>
           <w:rFonts w:asciiTheme="minorHAnsi" w:hAnsiTheme="minorHAnsi" w:cstheme="minorHAnsi"/>
@@ -11111,64 +11271,7 @@
           <w:sz w:val="22"/>
           <w:szCs w:val="22"/>
         </w:rPr>
-        <w:t>at .</w:t>
-      </w:r>
-      <w:proofErr w:type="gramEnd"/>
-      <w:r>
-        <w:rPr>
-          <w:rFonts w:asciiTheme="minorHAnsi" w:hAnsiTheme="minorHAnsi" w:cstheme="minorHAnsi"/>
-          <w:color w:val="000000" w:themeColor="text1"/>
-          <w:sz w:val="22"/>
-          <w:szCs w:val="22"/>
-        </w:rPr>
-        <w:t>/</w:t>
-      </w:r>
-      <w:proofErr w:type="spellStart"/>
-      <w:r>
-        <w:rPr>
-          <w:rFonts w:asciiTheme="minorHAnsi" w:hAnsiTheme="minorHAnsi" w:cstheme="minorHAnsi"/>
-          <w:color w:val="000000" w:themeColor="text1"/>
-          <w:sz w:val="22"/>
-          <w:szCs w:val="22"/>
-        </w:rPr>
-        <w:t>shellsdata</w:t>
-      </w:r>
-      <w:proofErr w:type="spellEnd"/>
-      <w:r>
-        <w:rPr>
-          <w:rFonts w:asciiTheme="minorHAnsi" w:hAnsiTheme="minorHAnsi" w:cstheme="minorHAnsi"/>
-          <w:color w:val="000000" w:themeColor="text1"/>
-          <w:sz w:val="22"/>
-          <w:szCs w:val="22"/>
-        </w:rPr>
-        <w:t xml:space="preserve"> </w:t>
-      </w:r>
-      <w:r>
-        <w:rPr>
-          <w:rFonts w:asciiTheme="minorHAnsi" w:hAnsiTheme="minorHAnsi" w:cstheme="minorHAnsi"/>
-          <w:color w:val="000000" w:themeColor="text1"/>
-          <w:sz w:val="22"/>
-          <w:szCs w:val="22"/>
-        </w:rPr>
-        <w:t xml:space="preserve">will be retrieved from the NOAA archive </w:t>
-      </w:r>
-      <w:r>
-        <w:rPr>
-          <w:rFonts w:asciiTheme="minorHAnsi" w:hAnsiTheme="minorHAnsi" w:cstheme="minorHAnsi"/>
-          <w:color w:val="000000" w:themeColor="text1"/>
-          <w:sz w:val="22"/>
-          <w:szCs w:val="22"/>
-        </w:rPr>
-        <w:t>for all of the 5 satellites. The data</w:t>
-      </w:r>
-      <w:r>
-        <w:rPr>
-          <w:rFonts w:asciiTheme="minorHAnsi" w:hAnsiTheme="minorHAnsi" w:cstheme="minorHAnsi"/>
-          <w:color w:val="000000" w:themeColor="text1"/>
-          <w:sz w:val="22"/>
-          <w:szCs w:val="22"/>
-        </w:rPr>
-        <w:t xml:space="preserve"> will be binned into and L grid and mapped to a consistent longitude, and hemisphere and output in daily files </w:t>
+        <w:t xml:space="preserve">for all of the 5 satellites. The data will be binned into and L grid and mapped to a consistent longitude, and hemisphere and output in daily files </w:t>
       </w:r>
       <w:proofErr w:type="spellStart"/>
       <w:r>
@@ -11379,16 +11482,7 @@
           <w:sz w:val="22"/>
           <w:szCs w:val="22"/>
         </w:rPr>
-        <w:t>(with a</w:t>
-      </w:r>
-      <w:r>
-        <w:rPr>
-          <w:rFonts w:asciiTheme="minorHAnsi" w:hAnsiTheme="minorHAnsi" w:cstheme="minorHAnsi"/>
-          <w:color w:val="008080"/>
-          <w:sz w:val="22"/>
-          <w:szCs w:val="22"/>
-        </w:rPr>
-        <w:t xml:space="preserve"> config file</w:t>
+        <w:t>(with a config file</w:t>
       </w:r>
       <w:r>
         <w:rPr>
@@ -11488,6 +11582,15 @@
           <w:szCs w:val="22"/>
         </w:rPr>
         <w:t xml:space="preserve">/’  -ns </w:t>
+      </w:r>
+      <w:r>
+        <w:rPr>
+          <w:rFonts w:asciiTheme="minorHAnsi" w:hAnsiTheme="minorHAnsi" w:cstheme="minorHAnsi"/>
+          <w:color w:val="008080"/>
+          <w:sz w:val="22"/>
+          <w:szCs w:val="22"/>
+        </w:rPr>
+        <w:t>‘</w:t>
       </w:r>
       <w:hyperlink r:id="rId16" w:history="1">
         <w:r>
@@ -11502,6 +11605,15 @@
       </w:hyperlink>
       <w:r>
         <w:rPr>
+          <w:rStyle w:val="Hyperlink"/>
+          <w:rFonts w:asciiTheme="minorHAnsi" w:hAnsiTheme="minorHAnsi" w:cstheme="minorHAnsi"/>
+          <w:sz w:val="22"/>
+          <w:szCs w:val="22"/>
+        </w:rPr>
+        <w:t>’</w:t>
+      </w:r>
+      <w:r>
+        <w:rPr>
           <w:rFonts w:asciiTheme="minorHAnsi" w:hAnsiTheme="minorHAnsi" w:cstheme="minorHAnsi"/>
           <w:color w:val="008080"/>
         </w:rPr>
@@ -11769,8 +11881,9 @@
           <w:sz w:val="22"/>
           <w:szCs w:val="22"/>
         </w:rPr>
-        <w:t xml:space="preserve">any new </w:t>
-      </w:r>
+        <w:t>any new POES/</w:t>
+      </w:r>
+      <w:proofErr w:type="spellStart"/>
       <w:r>
         <w:rPr>
           <w:rFonts w:asciiTheme="minorHAnsi" w:hAnsiTheme="minorHAnsi" w:cstheme="minorHAnsi"/>
@@ -11778,7 +11891,55 @@
           <w:sz w:val="22"/>
           <w:szCs w:val="22"/>
         </w:rPr>
-        <w:t>POES/</w:t>
+        <w:t>MetOp</w:t>
+      </w:r>
+      <w:proofErr w:type="spellEnd"/>
+      <w:r>
+        <w:rPr>
+          <w:rFonts w:asciiTheme="minorHAnsi" w:hAnsiTheme="minorHAnsi" w:cstheme="minorHAnsi"/>
+          <w:color w:val="000000" w:themeColor="text1"/>
+          <w:sz w:val="22"/>
+          <w:szCs w:val="22"/>
+        </w:rPr>
+        <w:t xml:space="preserve"> </w:t>
+      </w:r>
+      <w:r>
+        <w:rPr>
+          <w:rFonts w:asciiTheme="minorHAnsi" w:hAnsiTheme="minorHAnsi" w:cstheme="minorHAnsi"/>
+          <w:color w:val="000000" w:themeColor="text1"/>
+          <w:sz w:val="22"/>
+          <w:szCs w:val="22"/>
+        </w:rPr>
+        <w:t>data will be retrieved from the NOAA archive</w:t>
+      </w:r>
+      <w:r>
+        <w:rPr>
+          <w:rFonts w:asciiTheme="minorHAnsi" w:hAnsiTheme="minorHAnsi" w:cstheme="minorHAnsi"/>
+          <w:color w:val="000000" w:themeColor="text1"/>
+          <w:sz w:val="22"/>
+          <w:szCs w:val="22"/>
+        </w:rPr>
+        <w:t xml:space="preserve"> and used to update daily csv files </w:t>
+      </w:r>
+      <w:proofErr w:type="gramStart"/>
+      <w:r>
+        <w:rPr>
+          <w:rFonts w:asciiTheme="minorHAnsi" w:hAnsiTheme="minorHAnsi" w:cstheme="minorHAnsi"/>
+          <w:color w:val="000000" w:themeColor="text1"/>
+          <w:sz w:val="22"/>
+          <w:szCs w:val="22"/>
+        </w:rPr>
+        <w:t>at .</w:t>
+      </w:r>
+      <w:proofErr w:type="gramEnd"/>
+      <w:r>
+        <w:rPr>
+          <w:rFonts w:asciiTheme="minorHAnsi" w:hAnsiTheme="minorHAnsi" w:cstheme="minorHAnsi"/>
+          <w:color w:val="000000" w:themeColor="text1"/>
+          <w:sz w:val="22"/>
+          <w:szCs w:val="22"/>
+        </w:rPr>
+        <w:t>/</w:t>
       </w:r>
       <w:proofErr w:type="spellStart"/>
       <w:r>
@@ -11788,7 +11949,7 @@
           <w:sz w:val="22"/>
           <w:szCs w:val="22"/>
         </w:rPr>
-        <w:t>MetOp</w:t>
+        <w:t>shellsdata</w:t>
       </w:r>
       <w:proofErr w:type="spellEnd"/>
       <w:r>
@@ -11798,7 +11959,7 @@
           <w:sz w:val="22"/>
           <w:szCs w:val="22"/>
         </w:rPr>
-        <w:t xml:space="preserve"> </w:t>
+        <w:t>.</w:t>
       </w:r>
       <w:r>
         <w:rPr>
@@ -11807,8 +11968,9 @@
           <w:sz w:val="22"/>
           <w:szCs w:val="22"/>
         </w:rPr>
-        <w:t>data will be retrieved from the NOAA archive</w:t>
-      </w:r>
+        <w:t xml:space="preserve">  The output files will be called </w:t>
+      </w:r>
+      <w:proofErr w:type="spellStart"/>
       <w:r>
         <w:rPr>
           <w:rFonts w:asciiTheme="minorHAnsi" w:hAnsiTheme="minorHAnsi" w:cstheme="minorHAnsi"/>
@@ -11816,9 +11978,9 @@
           <w:sz w:val="22"/>
           <w:szCs w:val="22"/>
         </w:rPr>
-        <w:t xml:space="preserve"> and used to update daily csv files </w:t>
-      </w:r>
-      <w:proofErr w:type="gramStart"/>
+        <w:t>shells_inputs_test_YYYYMMDD</w:t>
+      </w:r>
+      <w:proofErr w:type="spellEnd"/>
       <w:r>
         <w:rPr>
           <w:rFonts w:asciiTheme="minorHAnsi" w:hAnsiTheme="minorHAnsi" w:cstheme="minorHAnsi"/>
@@ -11826,75 +11988,7 @@
           <w:sz w:val="22"/>
           <w:szCs w:val="22"/>
         </w:rPr>
-        <w:t>at .</w:t>
-      </w:r>
-      <w:proofErr w:type="gramEnd"/>
-      <w:r>
-        <w:rPr>
-          <w:rFonts w:asciiTheme="minorHAnsi" w:hAnsiTheme="minorHAnsi" w:cstheme="minorHAnsi"/>
-          <w:color w:val="000000" w:themeColor="text1"/>
-          <w:sz w:val="22"/>
-          <w:szCs w:val="22"/>
-        </w:rPr>
-        <w:t>/</w:t>
-      </w:r>
-      <w:proofErr w:type="spellStart"/>
-      <w:r>
-        <w:rPr>
-          <w:rFonts w:asciiTheme="minorHAnsi" w:hAnsiTheme="minorHAnsi" w:cstheme="minorHAnsi"/>
-          <w:color w:val="000000" w:themeColor="text1"/>
-          <w:sz w:val="22"/>
-          <w:szCs w:val="22"/>
-        </w:rPr>
-        <w:t>shellsdata</w:t>
-      </w:r>
-      <w:proofErr w:type="spellEnd"/>
-      <w:r>
-        <w:rPr>
-          <w:rFonts w:asciiTheme="minorHAnsi" w:hAnsiTheme="minorHAnsi" w:cstheme="minorHAnsi"/>
-          <w:color w:val="000000" w:themeColor="text1"/>
-          <w:sz w:val="22"/>
-          <w:szCs w:val="22"/>
-        </w:rPr>
-        <w:t>.</w:t>
-      </w:r>
-      <w:r>
-        <w:rPr>
-          <w:rFonts w:asciiTheme="minorHAnsi" w:hAnsiTheme="minorHAnsi" w:cstheme="minorHAnsi"/>
-          <w:color w:val="000000" w:themeColor="text1"/>
-          <w:sz w:val="22"/>
-          <w:szCs w:val="22"/>
-        </w:rPr>
-        <w:t xml:space="preserve">  The output files will be called </w:t>
-      </w:r>
-      <w:proofErr w:type="spellStart"/>
-      <w:r>
-        <w:rPr>
-          <w:rFonts w:asciiTheme="minorHAnsi" w:hAnsiTheme="minorHAnsi" w:cstheme="minorHAnsi"/>
-          <w:color w:val="000000" w:themeColor="text1"/>
-          <w:sz w:val="22"/>
-          <w:szCs w:val="22"/>
-        </w:rPr>
-        <w:t>shells_inputs_test_YYYYMMDD</w:t>
-      </w:r>
-      <w:proofErr w:type="spellEnd"/>
-      <w:r>
-        <w:rPr>
-          <w:rFonts w:asciiTheme="minorHAnsi" w:hAnsiTheme="minorHAnsi" w:cstheme="minorHAnsi"/>
-          <w:color w:val="000000" w:themeColor="text1"/>
-          <w:sz w:val="22"/>
-          <w:szCs w:val="22"/>
-        </w:rPr>
-        <w:t xml:space="preserve">*. </w:t>
-      </w:r>
-      <w:r>
-        <w:rPr>
-          <w:rFonts w:asciiTheme="minorHAnsi" w:hAnsiTheme="minorHAnsi" w:cstheme="minorHAnsi"/>
-          <w:color w:val="000000" w:themeColor="text1"/>
-          <w:sz w:val="22"/>
-          <w:szCs w:val="22"/>
-        </w:rPr>
-        <w:t xml:space="preserve">If no files </w:t>
+        <w:t xml:space="preserve">*. If no files </w:t>
       </w:r>
       <w:proofErr w:type="gramStart"/>
       <w:r>
@@ -15627,6 +15721,7 @@
   <w:style w:type="character" w:default="1" w:styleId="DefaultParagraphFont">
     <w:name w:val="Default Paragraph Font"/>
     <w:uiPriority w:val="1"/>
+    <w:semiHidden/>
     <w:unhideWhenUsed/>
   </w:style>
   <w:style w:type="table" w:default="1" w:styleId="TableNormal">

</xml_diff>

<commit_message>
Update RT products for CCMC
</commit_message>
<xml_diff>
--- a/Doc/SHELLS_Architecture.docx
+++ b/Doc/SHELLS_Architecture.docx
@@ -13529,19 +13529,7 @@
           <w:rPr>
             <w:rStyle w:val="Hyperlink"/>
           </w:rPr>
-          <w:t>https://iswa.ccmc.gsfc.nasa.gov/IswaSyst</w:t>
-        </w:r>
-        <w:r>
-          <w:rPr>
-            <w:rStyle w:val="Hyperlink"/>
-          </w:rPr>
-          <w:t>e</w:t>
-        </w:r>
-        <w:r>
-          <w:rPr>
-            <w:rStyle w:val="Hyperlink"/>
-          </w:rPr>
-          <w:t>mWebApp/hapi/</w:t>
+          <w:t>https://iswa.ccmc.gsfc.nasa.gov/IswaSystemWebApp/hapi/</w:t>
         </w:r>
       </w:hyperlink>
       <w:r>
@@ -13802,8 +13790,9 @@
           <w:sz w:val="20"/>
           <w:szCs w:val="20"/>
         </w:rPr>
-        <w:t>: list of dates and times (max 10,000 points) with format 'YYYY-MM-</w:t>
-      </w:r>
+        <w:t xml:space="preserve">: list of dates and times (max 10,000 points) with format 'YYYY-MM- </w:t>
+      </w:r>
+      <w:proofErr w:type="spellStart"/>
       <w:r>
         <w:rPr>
           <w:rFonts w:ascii="Courier New" w:hAnsi="Courier New" w:cs="Courier New"/>
@@ -13813,9 +13802,9 @@
           <w:sz w:val="20"/>
           <w:szCs w:val="20"/>
         </w:rPr>
-        <w:t xml:space="preserve"> </w:t>
-      </w:r>
-      <w:proofErr w:type="spellStart"/>
+        <w:t>DDTHH:MM:SS.fffuuuZ</w:t>
+      </w:r>
+      <w:proofErr w:type="spellEnd"/>
       <w:r>
         <w:rPr>
           <w:rFonts w:ascii="Courier New" w:hAnsi="Courier New" w:cs="Courier New"/>
@@ -13825,9 +13814,8 @@
           <w:sz w:val="20"/>
           <w:szCs w:val="20"/>
         </w:rPr>
-        <w:t>DDTHH:MM:SS.fffuuuZ</w:t>
-      </w:r>
-      <w:proofErr w:type="spellEnd"/>
+        <w:t>'</w:t>
+      </w:r>
       <w:r>
         <w:rPr>
           <w:rFonts w:ascii="Courier New" w:hAnsi="Courier New" w:cs="Courier New"/>
@@ -13837,35 +13825,35 @@
           <w:sz w:val="20"/>
           <w:szCs w:val="20"/>
         </w:rPr>
-        <w:t>'</w:t>
-      </w:r>
-      <w:r>
-        <w:rPr>
-          <w:rFonts w:ascii="Courier New" w:hAnsi="Courier New" w:cs="Courier New"/>
+        <w:br/>
+        <w:t xml:space="preserve">- </w:t>
+      </w:r>
+      <w:proofErr w:type="spellStart"/>
+      <w:r>
+        <w:rPr>
+          <w:rFonts w:ascii="Courier New" w:hAnsi="Courier New" w:cs="Courier New"/>
+          <w:b/>
+          <w:bCs/>
           <w:i/>
           <w:iCs/>
           <w:color w:val="808080"/>
           <w:sz w:val="20"/>
           <w:szCs w:val="20"/>
         </w:rPr>
-        <w:br/>
-        <w:t xml:space="preserve">- </w:t>
-      </w:r>
-      <w:proofErr w:type="spellStart"/>
-      <w:r>
-        <w:rPr>
-          <w:rFonts w:ascii="Courier New" w:hAnsi="Courier New" w:cs="Courier New"/>
-          <w:b/>
-          <w:bCs/>
+        <w:t>xyz</w:t>
+      </w:r>
+      <w:proofErr w:type="spellEnd"/>
+      <w:r>
+        <w:rPr>
+          <w:rFonts w:ascii="Courier New" w:hAnsi="Courier New" w:cs="Courier New"/>
           <w:i/>
           <w:iCs/>
           <w:color w:val="808080"/>
           <w:sz w:val="20"/>
           <w:szCs w:val="20"/>
         </w:rPr>
-        <w:t>xyz</w:t>
-      </w:r>
-      <w:proofErr w:type="spellEnd"/>
+        <w:t>: list of 3-D locations for each time (max 10,000 points)</w:t>
+      </w:r>
       <w:r>
         <w:rPr>
           <w:rFonts w:ascii="Courier New" w:hAnsi="Courier New" w:cs="Courier New"/>
@@ -13875,33 +13863,34 @@
           <w:sz w:val="20"/>
           <w:szCs w:val="20"/>
         </w:rPr>
-        <w:t>: list of 3-D locations for each time (max 10,000 points)</w:t>
-      </w:r>
-      <w:r>
-        <w:rPr>
-          <w:rFonts w:ascii="Courier New" w:hAnsi="Courier New" w:cs="Courier New"/>
+        <w:br/>
+        <w:t xml:space="preserve">- </w:t>
+      </w:r>
+      <w:r>
+        <w:rPr>
+          <w:rFonts w:ascii="Courier New" w:hAnsi="Courier New" w:cs="Courier New"/>
+          <w:b/>
+          <w:bCs/>
           <w:i/>
           <w:iCs/>
           <w:color w:val="808080"/>
           <w:sz w:val="20"/>
           <w:szCs w:val="20"/>
         </w:rPr>
-        <w:br/>
-        <w:t xml:space="preserve">- </w:t>
-      </w:r>
-      <w:r>
-        <w:rPr>
-          <w:rFonts w:ascii="Courier New" w:hAnsi="Courier New" w:cs="Courier New"/>
-          <w:b/>
-          <w:bCs/>
+        <w:t>sys</w:t>
+      </w:r>
+      <w:r>
+        <w:rPr>
+          <w:rFonts w:ascii="Courier New" w:hAnsi="Courier New" w:cs="Courier New"/>
           <w:i/>
           <w:iCs/>
           <w:color w:val="808080"/>
           <w:sz w:val="20"/>
           <w:szCs w:val="20"/>
         </w:rPr>
-        <w:t>sys</w:t>
-      </w:r>
+        <w:t xml:space="preserve">: coordinate system for </w:t>
+      </w:r>
+      <w:proofErr w:type="spellStart"/>
       <w:r>
         <w:rPr>
           <w:rFonts w:ascii="Courier New" w:hAnsi="Courier New" w:cs="Courier New"/>
@@ -13911,9 +13900,9 @@
           <w:sz w:val="20"/>
           <w:szCs w:val="20"/>
         </w:rPr>
-        <w:t xml:space="preserve">: coordinate system for </w:t>
-      </w:r>
-      <w:proofErr w:type="spellStart"/>
+        <w:t>xyz</w:t>
+      </w:r>
+      <w:proofErr w:type="spellEnd"/>
       <w:r>
         <w:rPr>
           <w:rFonts w:ascii="Courier New" w:hAnsi="Courier New" w:cs="Courier New"/>
@@ -13923,9 +13912,8 @@
           <w:sz w:val="20"/>
           <w:szCs w:val="20"/>
         </w:rPr>
-        <w:t>xyz</w:t>
-      </w:r>
-      <w:proofErr w:type="spellEnd"/>
+        <w:t xml:space="preserve"> locations</w:t>
+      </w:r>
       <w:r>
         <w:rPr>
           <w:rFonts w:ascii="Courier New" w:hAnsi="Courier New" w:cs="Courier New"/>
@@ -13935,7 +13923,8 @@
           <w:sz w:val="20"/>
           <w:szCs w:val="20"/>
         </w:rPr>
-        <w:t xml:space="preserve"> locations</w:t>
+        <w:br/>
+        <w:t xml:space="preserve">    + Supports GDZ, GEO, GSM, GSE, SM, GEI, MAG, SPH.</w:t>
       </w:r>
       <w:r>
         <w:rPr>
@@ -13947,7 +13936,7 @@
           <w:szCs w:val="20"/>
         </w:rPr>
         <w:br/>
-        <w:t xml:space="preserve">    + Supports GDZ, GEO, GSM, GSE, SM, GEI, MAG, SPH.</w:t>
+        <w:t xml:space="preserve">    + GDZ - geodetic as alt (km), latitude (deg), longitude (deg).</w:t>
       </w:r>
       <w:r>
         <w:rPr>
@@ -13959,7 +13948,7 @@
           <w:szCs w:val="20"/>
         </w:rPr>
         <w:br/>
-        <w:t xml:space="preserve">    + GDZ - geodetic as alt (km), latitude (deg), longitude (deg).</w:t>
+        <w:t xml:space="preserve">    + GEO - Cartesian geographic (RE).</w:t>
       </w:r>
       <w:r>
         <w:rPr>
@@ -13971,7 +13960,7 @@
           <w:szCs w:val="20"/>
         </w:rPr>
         <w:br/>
-        <w:t xml:space="preserve">    + GEO - Cartesian geographic (RE).</w:t>
+        <w:t xml:space="preserve">    + GSM - Cartesian geocentric solar magnetospheric (RE).</w:t>
       </w:r>
       <w:r>
         <w:rPr>
@@ -13983,7 +13972,7 @@
           <w:szCs w:val="20"/>
         </w:rPr>
         <w:br/>
-        <w:t xml:space="preserve">    + GSM - Cartesian geocentric solar magnetospheric (RE).</w:t>
+        <w:t xml:space="preserve">    + SM - Cartesian solar magnetospheric (RE).</w:t>
       </w:r>
       <w:r>
         <w:rPr>
@@ -13995,8 +13984,9 @@
           <w:szCs w:val="20"/>
         </w:rPr>
         <w:br/>
-        <w:t xml:space="preserve">    + SM - Cartesian solar magnetospheric (RE).</w:t>
-      </w:r>
+        <w:t xml:space="preserve">    + GEI - Cartesian geocentric Earth </w:t>
+      </w:r>
+      <w:proofErr w:type="spellStart"/>
       <w:r>
         <w:rPr>
           <w:rFonts w:ascii="Courier New" w:hAnsi="Courier New" w:cs="Courier New"/>
@@ -14006,10 +13996,9 @@
           <w:sz w:val="20"/>
           <w:szCs w:val="20"/>
         </w:rPr>
-        <w:br/>
-        <w:t xml:space="preserve">    + GEI - Cartesian geocentric Earth </w:t>
-      </w:r>
-      <w:proofErr w:type="spellStart"/>
+        <w:t>inertical</w:t>
+      </w:r>
+      <w:proofErr w:type="spellEnd"/>
       <w:r>
         <w:rPr>
           <w:rFonts w:ascii="Courier New" w:hAnsi="Courier New" w:cs="Courier New"/>
@@ -14019,9 +14008,8 @@
           <w:sz w:val="20"/>
           <w:szCs w:val="20"/>
         </w:rPr>
-        <w:t>inertical</w:t>
-      </w:r>
-      <w:proofErr w:type="spellEnd"/>
+        <w:t xml:space="preserve"> (RE).</w:t>
+      </w:r>
       <w:r>
         <w:rPr>
           <w:rFonts w:ascii="Courier New" w:hAnsi="Courier New" w:cs="Courier New"/>
@@ -14031,7 +14019,8 @@
           <w:sz w:val="20"/>
           <w:szCs w:val="20"/>
         </w:rPr>
-        <w:t xml:space="preserve"> (RE).</w:t>
+        <w:br/>
+        <w:t xml:space="preserve">    + MAG - Cartesian magnetic.</w:t>
       </w:r>
       <w:r>
         <w:rPr>
@@ -14043,7 +14032,7 @@
           <w:szCs w:val="20"/>
         </w:rPr>
         <w:br/>
-        <w:t xml:space="preserve">    + MAG - Cartesian magnetic.</w:t>
+        <w:t xml:space="preserve">    + SPH - Spherical geographic coordinates as radius (RE), latitude (deg), longitude (deg).</w:t>
       </w:r>
       <w:r>
         <w:rPr>
@@ -14055,35 +14044,34 @@
           <w:szCs w:val="20"/>
         </w:rPr>
         <w:br/>
-        <w:t xml:space="preserve">    + SPH - Spherical geographic coordinates as radius (RE), latitude (deg), longitude (deg).</w:t>
-      </w:r>
-      <w:r>
-        <w:rPr>
-          <w:rFonts w:ascii="Courier New" w:hAnsi="Courier New" w:cs="Courier New"/>
+        <w:t xml:space="preserve">- </w:t>
+      </w:r>
+      <w:proofErr w:type="spellStart"/>
+      <w:r>
+        <w:rPr>
+          <w:rFonts w:ascii="Courier New" w:hAnsi="Courier New" w:cs="Courier New"/>
+          <w:b/>
+          <w:bCs/>
           <w:i/>
           <w:iCs/>
           <w:color w:val="808080"/>
           <w:sz w:val="20"/>
           <w:szCs w:val="20"/>
         </w:rPr>
-        <w:br/>
-        <w:t xml:space="preserve">- </w:t>
-      </w:r>
-      <w:proofErr w:type="spellStart"/>
-      <w:r>
-        <w:rPr>
-          <w:rFonts w:ascii="Courier New" w:hAnsi="Courier New" w:cs="Courier New"/>
-          <w:b/>
-          <w:bCs/>
+        <w:t>pitch_angles</w:t>
+      </w:r>
+      <w:proofErr w:type="spellEnd"/>
+      <w:r>
+        <w:rPr>
+          <w:rFonts w:ascii="Courier New" w:hAnsi="Courier New" w:cs="Courier New"/>
           <w:i/>
           <w:iCs/>
           <w:color w:val="808080"/>
           <w:sz w:val="20"/>
           <w:szCs w:val="20"/>
         </w:rPr>
-        <w:t>pitch_angles</w:t>
-      </w:r>
-      <w:proofErr w:type="spellEnd"/>
+        <w:t>: 1-D list of local pitch angles (0-90 deg, max 15 values) for the returned electron flux or [-1] for omnidirectional flux</w:t>
+      </w:r>
       <w:r>
         <w:rPr>
           <w:rFonts w:ascii="Courier New" w:hAnsi="Courier New" w:cs="Courier New"/>
@@ -14093,18 +14081,21 @@
           <w:sz w:val="20"/>
           <w:szCs w:val="20"/>
         </w:rPr>
-        <w:t>: 1-D list of local pitch angles (0-90 deg, max 15 values) for the</w:t>
-      </w:r>
-      <w:r>
-        <w:rPr>
-          <w:rFonts w:ascii="Courier New" w:hAnsi="Courier New" w:cs="Courier New"/>
+        <w:br/>
+        <w:t xml:space="preserve">- </w:t>
+      </w:r>
+      <w:r>
+        <w:rPr>
+          <w:rFonts w:ascii="Courier New" w:hAnsi="Courier New" w:cs="Courier New"/>
+          <w:b/>
+          <w:bCs/>
           <w:i/>
           <w:iCs/>
           <w:color w:val="808080"/>
           <w:sz w:val="20"/>
           <w:szCs w:val="20"/>
         </w:rPr>
-        <w:t xml:space="preserve"> </w:t>
+        <w:t>energies</w:t>
       </w:r>
       <w:r>
         <w:rPr>
@@ -14115,8 +14106,9 @@
           <w:sz w:val="20"/>
           <w:szCs w:val="20"/>
         </w:rPr>
-        <w:t>returned electron flux or [-1] for omnidirectional flux</w:t>
-      </w:r>
+        <w:t xml:space="preserve">: 1-D list of energies (between 200-3000 </w:t>
+      </w:r>
+      <w:proofErr w:type="spellStart"/>
       <w:r>
         <w:rPr>
           <w:rFonts w:ascii="Courier New" w:hAnsi="Courier New" w:cs="Courier New"/>
@@ -14126,21 +14118,19 @@
           <w:sz w:val="20"/>
           <w:szCs w:val="20"/>
         </w:rPr>
-        <w:br/>
-        <w:t xml:space="preserve">- </w:t>
-      </w:r>
-      <w:r>
-        <w:rPr>
-          <w:rFonts w:ascii="Courier New" w:hAnsi="Courier New" w:cs="Courier New"/>
-          <w:b/>
-          <w:bCs/>
+        <w:t>keV,max</w:t>
+      </w:r>
+      <w:proofErr w:type="spellEnd"/>
+      <w:r>
+        <w:rPr>
+          <w:rFonts w:ascii="Courier New" w:hAnsi="Courier New" w:cs="Courier New"/>
           <w:i/>
           <w:iCs/>
           <w:color w:val="808080"/>
           <w:sz w:val="20"/>
           <w:szCs w:val="20"/>
         </w:rPr>
-        <w:t>energies</w:t>
+        <w:t xml:space="preserve"> 15 values) for the returned electron flux or a single negative energy for integral flux above that energy i.e. [-200]</w:t>
       </w:r>
       <w:r>
         <w:rPr>
@@ -14151,9 +14141,8 @@
           <w:sz w:val="20"/>
           <w:szCs w:val="20"/>
         </w:rPr>
-        <w:t xml:space="preserve">: 1-D list of energies (between 200-3000 </w:t>
-      </w:r>
-      <w:proofErr w:type="spellStart"/>
+        <w:br/>
+      </w:r>
       <w:r>
         <w:rPr>
           <w:rFonts w:ascii="Courier New" w:hAnsi="Courier New" w:cs="Courier New"/>
@@ -14163,9 +14152,10 @@
           <w:sz w:val="20"/>
           <w:szCs w:val="20"/>
         </w:rPr>
-        <w:t>keV,max</w:t>
-      </w:r>
-      <w:proofErr w:type="spellEnd"/>
+        <w:br/>
+        <w:t>Outputs: (dictionary of arrays that includes user inputs) &lt;</w:t>
+      </w:r>
+      <w:proofErr w:type="spellStart"/>
       <w:r>
         <w:rPr>
           <w:rFonts w:ascii="Courier New" w:hAnsi="Courier New" w:cs="Courier New"/>
@@ -14175,8 +14165,9 @@
           <w:sz w:val="20"/>
           <w:szCs w:val="20"/>
         </w:rPr>
-        <w:t xml:space="preserve"> 15 values) for the returned electron flux</w:t>
-      </w:r>
+        <w:t>br</w:t>
+      </w:r>
+      <w:proofErr w:type="spellEnd"/>
       <w:r>
         <w:rPr>
           <w:rFonts w:ascii="Courier New" w:hAnsi="Courier New" w:cs="Courier New"/>
@@ -14186,7 +14177,7 @@
           <w:sz w:val="20"/>
           <w:szCs w:val="20"/>
         </w:rPr>
-        <w:t xml:space="preserve"> </w:t>
+        <w:t>&gt;</w:t>
       </w:r>
       <w:r>
         <w:rPr>
@@ -14197,18 +14188,21 @@
           <w:sz w:val="20"/>
           <w:szCs w:val="20"/>
         </w:rPr>
-        <w:t>or a single negative energy for integral flux above that energy i.e. [-200]</w:t>
-      </w:r>
-      <w:r>
-        <w:rPr>
-          <w:rFonts w:ascii="Courier New" w:hAnsi="Courier New" w:cs="Courier New"/>
+        <w:br/>
+        <w:t xml:space="preserve">- </w:t>
+      </w:r>
+      <w:r>
+        <w:rPr>
+          <w:rFonts w:ascii="Courier New" w:hAnsi="Courier New" w:cs="Courier New"/>
+          <w:b/>
+          <w:bCs/>
           <w:i/>
           <w:iCs/>
           <w:color w:val="808080"/>
           <w:sz w:val="20"/>
           <w:szCs w:val="20"/>
         </w:rPr>
-        <w:br/>
+        <w:t>time</w:t>
       </w:r>
       <w:r>
         <w:rPr>
@@ -14219,8 +14213,7 @@
           <w:sz w:val="20"/>
           <w:szCs w:val="20"/>
         </w:rPr>
-        <w:br/>
-        <w:t>Outputs: (dictionary of arrays that includes user inputs) &lt;</w:t>
+        <w:t>: same input list of dates and times with format '</w:t>
       </w:r>
       <w:proofErr w:type="spellStart"/>
       <w:r>
@@ -14232,7 +14225,7 @@
           <w:sz w:val="20"/>
           <w:szCs w:val="20"/>
         </w:rPr>
-        <w:t>br</w:t>
+        <w:t>YYYY-MM-DDTHH:MM:SS.fffuuuZ</w:t>
       </w:r>
       <w:proofErr w:type="spellEnd"/>
       <w:r>
@@ -14244,7 +14237,7 @@
           <w:sz w:val="20"/>
           <w:szCs w:val="20"/>
         </w:rPr>
-        <w:t>&gt;</w:t>
+        <w:t>'</w:t>
       </w:r>
       <w:r>
         <w:rPr>
@@ -14258,6 +14251,7 @@
         <w:br/>
         <w:t xml:space="preserve">- </w:t>
       </w:r>
+      <w:proofErr w:type="spellStart"/>
       <w:r>
         <w:rPr>
           <w:rFonts w:ascii="Courier New" w:hAnsi="Courier New" w:cs="Courier New"/>
@@ -14269,8 +14263,9 @@
           <w:sz w:val="20"/>
           <w:szCs w:val="20"/>
         </w:rPr>
-        <w:t>time</w:t>
-      </w:r>
+        <w:t>xyz</w:t>
+      </w:r>
+      <w:proofErr w:type="spellEnd"/>
       <w:r>
         <w:rPr>
           <w:rFonts w:ascii="Courier New" w:hAnsi="Courier New" w:cs="Courier New"/>
@@ -14280,9 +14275,8 @@
           <w:sz w:val="20"/>
           <w:szCs w:val="20"/>
         </w:rPr>
-        <w:t>: same input list of dates and times with format '</w:t>
-      </w:r>
-      <w:proofErr w:type="spellStart"/>
+        <w:t>[time]: same input list of 3-D locations for each time</w:t>
+      </w:r>
       <w:r>
         <w:rPr>
           <w:rFonts w:ascii="Courier New" w:hAnsi="Courier New" w:cs="Courier New"/>
@@ -14292,20 +14286,24 @@
           <w:sz w:val="20"/>
           <w:szCs w:val="20"/>
         </w:rPr>
-        <w:t>YYYY-MM-DDTHH:MM:SS.fffuuuZ</w:t>
-      </w:r>
-      <w:proofErr w:type="spellEnd"/>
-      <w:r>
-        <w:rPr>
-          <w:rFonts w:ascii="Courier New" w:hAnsi="Courier New" w:cs="Courier New"/>
+        <w:br/>
+        <w:t xml:space="preserve">- </w:t>
+      </w:r>
+      <w:proofErr w:type="spellStart"/>
+      <w:r>
+        <w:rPr>
+          <w:rFonts w:ascii="Courier New" w:hAnsi="Courier New" w:cs="Courier New"/>
+          <w:b/>
+          <w:bCs/>
           <w:i/>
           <w:iCs/>
           <w:color w:val="808080"/>
           <w:sz w:val="20"/>
           <w:szCs w:val="20"/>
         </w:rPr>
-        <w:t>'</w:t>
-      </w:r>
+        <w:t>pitch_angles</w:t>
+      </w:r>
+      <w:proofErr w:type="spellEnd"/>
       <w:r>
         <w:rPr>
           <w:rFonts w:ascii="Courier New" w:hAnsi="Courier New" w:cs="Courier New"/>
@@ -14315,34 +14313,32 @@
           <w:sz w:val="20"/>
           <w:szCs w:val="20"/>
         </w:rPr>
-        <w:br/>
-        <w:t xml:space="preserve">- </w:t>
-      </w:r>
-      <w:proofErr w:type="spellStart"/>
-      <w:r>
-        <w:rPr>
-          <w:rFonts w:ascii="Courier New" w:hAnsi="Courier New" w:cs="Courier New"/>
-          <w:b/>
-          <w:bCs/>
+        <w:t>: same as input list</w:t>
+      </w:r>
+      <w:r>
+        <w:rPr>
+          <w:rFonts w:ascii="Courier New" w:hAnsi="Courier New" w:cs="Courier New"/>
           <w:i/>
           <w:iCs/>
           <w:color w:val="808080"/>
           <w:sz w:val="20"/>
           <w:szCs w:val="20"/>
         </w:rPr>
-        <w:t>xyz</w:t>
-      </w:r>
-      <w:proofErr w:type="spellEnd"/>
-      <w:r>
-        <w:rPr>
-          <w:rFonts w:ascii="Courier New" w:hAnsi="Courier New" w:cs="Courier New"/>
+        <w:br/>
+        <w:t xml:space="preserve">- </w:t>
+      </w:r>
+      <w:r>
+        <w:rPr>
+          <w:rFonts w:ascii="Courier New" w:hAnsi="Courier New" w:cs="Courier New"/>
+          <w:b/>
+          <w:bCs/>
           <w:i/>
           <w:iCs/>
           <w:color w:val="808080"/>
           <w:sz w:val="20"/>
           <w:szCs w:val="20"/>
         </w:rPr>
-        <w:t>[time]: same input list of 3-D locations for each time</w:t>
+        <w:t>Energies</w:t>
       </w:r>
       <w:r>
         <w:rPr>
@@ -14353,35 +14349,35 @@
           <w:sz w:val="20"/>
           <w:szCs w:val="20"/>
         </w:rPr>
-        <w:br/>
-        <w:t xml:space="preserve">- </w:t>
-      </w:r>
-      <w:proofErr w:type="spellStart"/>
-      <w:r>
-        <w:rPr>
-          <w:rFonts w:ascii="Courier New" w:hAnsi="Courier New" w:cs="Courier New"/>
-          <w:b/>
-          <w:bCs/>
+        <w:t>: same as input list</w:t>
+      </w:r>
+      <w:r>
+        <w:rPr>
+          <w:rFonts w:ascii="Courier New" w:hAnsi="Courier New" w:cs="Courier New"/>
           <w:i/>
           <w:iCs/>
           <w:color w:val="808080"/>
           <w:sz w:val="20"/>
           <w:szCs w:val="20"/>
         </w:rPr>
-        <w:t>pitch_angles</w:t>
-      </w:r>
-      <w:proofErr w:type="spellEnd"/>
-      <w:r>
-        <w:rPr>
-          <w:rFonts w:ascii="Courier New" w:hAnsi="Courier New" w:cs="Courier New"/>
+        <w:br/>
+        <w:t xml:space="preserve">- </w:t>
+      </w:r>
+      <w:proofErr w:type="spellStart"/>
+      <w:r>
+        <w:rPr>
+          <w:rFonts w:ascii="Courier New" w:hAnsi="Courier New" w:cs="Courier New"/>
+          <w:b/>
+          <w:bCs/>
           <w:i/>
           <w:iCs/>
           <w:color w:val="808080"/>
           <w:sz w:val="20"/>
           <w:szCs w:val="20"/>
         </w:rPr>
-        <w:t>: same as input list</w:t>
-      </w:r>
+        <w:t>Bmirrors</w:t>
+      </w:r>
+      <w:proofErr w:type="spellEnd"/>
       <w:r>
         <w:rPr>
           <w:rFonts w:ascii="Courier New" w:hAnsi="Courier New" w:cs="Courier New"/>
@@ -14391,22 +14387,21 @@
           <w:sz w:val="20"/>
           <w:szCs w:val="20"/>
         </w:rPr>
-        <w:br/>
-        <w:t xml:space="preserve">- </w:t>
-      </w:r>
-      <w:r>
-        <w:rPr>
-          <w:rFonts w:ascii="Courier New" w:hAnsi="Courier New" w:cs="Courier New"/>
-          <w:b/>
-          <w:bCs/>
+        <w:t>[</w:t>
+      </w:r>
+      <w:proofErr w:type="spellStart"/>
+      <w:r>
+        <w:rPr>
+          <w:rFonts w:ascii="Courier New" w:hAnsi="Courier New" w:cs="Courier New"/>
           <w:i/>
           <w:iCs/>
           <w:color w:val="808080"/>
           <w:sz w:val="20"/>
           <w:szCs w:val="20"/>
         </w:rPr>
-        <w:t>Energies</w:t>
-      </w:r>
+        <w:t>time,pitch_angles</w:t>
+      </w:r>
+      <w:proofErr w:type="spellEnd"/>
       <w:r>
         <w:rPr>
           <w:rFonts w:ascii="Courier New" w:hAnsi="Courier New" w:cs="Courier New"/>
@@ -14416,8 +14411,9 @@
           <w:sz w:val="20"/>
           <w:szCs w:val="20"/>
         </w:rPr>
-        <w:t>: same as input list</w:t>
-      </w:r>
+        <w:t xml:space="preserve">]: </w:t>
+      </w:r>
+      <w:proofErr w:type="spellStart"/>
       <w:r>
         <w:rPr>
           <w:rFonts w:ascii="Courier New" w:hAnsi="Courier New" w:cs="Courier New"/>
@@ -14427,24 +14423,20 @@
           <w:sz w:val="20"/>
           <w:szCs w:val="20"/>
         </w:rPr>
-        <w:br/>
-        <w:t xml:space="preserve">- </w:t>
-      </w:r>
-      <w:proofErr w:type="spellStart"/>
-      <w:r>
-        <w:rPr>
-          <w:rFonts w:ascii="Courier New" w:hAnsi="Courier New" w:cs="Courier New"/>
-          <w:b/>
-          <w:bCs/>
+        <w:t>Bmirror</w:t>
+      </w:r>
+      <w:proofErr w:type="spellEnd"/>
+      <w:r>
+        <w:rPr>
+          <w:rFonts w:ascii="Courier New" w:hAnsi="Courier New" w:cs="Courier New"/>
           <w:i/>
           <w:iCs/>
           <w:color w:val="808080"/>
           <w:sz w:val="20"/>
           <w:szCs w:val="20"/>
         </w:rPr>
-        <w:t>Bmirrors</w:t>
-      </w:r>
-      <w:proofErr w:type="spellEnd"/>
+        <w:t xml:space="preserve"> values for requested pitch angles and locations</w:t>
+      </w:r>
       <w:r>
         <w:rPr>
           <w:rFonts w:ascii="Courier New" w:hAnsi="Courier New" w:cs="Courier New"/>
@@ -14454,21 +14446,22 @@
           <w:sz w:val="20"/>
           <w:szCs w:val="20"/>
         </w:rPr>
-        <w:t>[</w:t>
-      </w:r>
-      <w:proofErr w:type="spellStart"/>
-      <w:r>
-        <w:rPr>
-          <w:rFonts w:ascii="Courier New" w:hAnsi="Courier New" w:cs="Courier New"/>
+        <w:br/>
+        <w:t xml:space="preserve">- </w:t>
+      </w:r>
+      <w:r>
+        <w:rPr>
+          <w:rFonts w:ascii="Courier New" w:hAnsi="Courier New" w:cs="Courier New"/>
+          <w:b/>
+          <w:bCs/>
           <w:i/>
           <w:iCs/>
           <w:color w:val="808080"/>
           <w:sz w:val="20"/>
           <w:szCs w:val="20"/>
         </w:rPr>
-        <w:t>time,pitch_angles</w:t>
-      </w:r>
-      <w:proofErr w:type="spellEnd"/>
+        <w:t>L</w:t>
+      </w:r>
       <w:r>
         <w:rPr>
           <w:rFonts w:ascii="Courier New" w:hAnsi="Courier New" w:cs="Courier New"/>
@@ -14478,7 +14471,7 @@
           <w:sz w:val="20"/>
           <w:szCs w:val="20"/>
         </w:rPr>
-        <w:t xml:space="preserve">]: </w:t>
+        <w:t>[</w:t>
       </w:r>
       <w:proofErr w:type="spellStart"/>
       <w:r>
@@ -14490,7 +14483,7 @@
           <w:sz w:val="20"/>
           <w:szCs w:val="20"/>
         </w:rPr>
-        <w:t>Bmirror</w:t>
+        <w:t>time,pitch_angles</w:t>
       </w:r>
       <w:proofErr w:type="spellEnd"/>
       <w:r>
@@ -14502,7 +14495,7 @@
           <w:sz w:val="20"/>
           <w:szCs w:val="20"/>
         </w:rPr>
-        <w:t xml:space="preserve"> values for requested pitch angles and locations</w:t>
+        <w:t>]: L shells for requested pitch angles and locations</w:t>
       </w:r>
       <w:r>
         <w:rPr>
@@ -14516,6 +14509,7 @@
         <w:br/>
         <w:t xml:space="preserve">- </w:t>
       </w:r>
+      <w:proofErr w:type="spellStart"/>
       <w:r>
         <w:rPr>
           <w:rFonts w:ascii="Courier New" w:hAnsi="Courier New" w:cs="Courier New"/>
@@ -14527,8 +14521,9 @@
           <w:sz w:val="20"/>
           <w:szCs w:val="20"/>
         </w:rPr>
-        <w:t>L</w:t>
-      </w:r>
+        <w:t>Kp</w:t>
+      </w:r>
+      <w:proofErr w:type="spellEnd"/>
       <w:r>
         <w:rPr>
           <w:rFonts w:ascii="Courier New" w:hAnsi="Courier New" w:cs="Courier New"/>
@@ -14538,7 +14533,7 @@
           <w:sz w:val="20"/>
           <w:szCs w:val="20"/>
         </w:rPr>
-        <w:t>[</w:t>
+        <w:t xml:space="preserve">[time]: </w:t>
       </w:r>
       <w:proofErr w:type="spellStart"/>
       <w:r>
@@ -14550,7 +14545,7 @@
           <w:sz w:val="20"/>
           <w:szCs w:val="20"/>
         </w:rPr>
-        <w:t>time,pitch_angles</w:t>
+        <w:t>Kp</w:t>
       </w:r>
       <w:proofErr w:type="spellEnd"/>
       <w:r>
@@ -14562,7 +14557,7 @@
           <w:sz w:val="20"/>
           <w:szCs w:val="20"/>
         </w:rPr>
-        <w:t>]: L shells for requested pitch angles and locations</w:t>
+        <w:t xml:space="preserve"> value for each time from the CCMC HAPI server</w:t>
       </w:r>
       <w:r>
         <w:rPr>
@@ -14588,7 +14583,7 @@
           <w:sz w:val="20"/>
           <w:szCs w:val="20"/>
         </w:rPr>
-        <w:t>Kp</w:t>
+        <w:t>Kpmax</w:t>
       </w:r>
       <w:proofErr w:type="spellEnd"/>
       <w:r>
@@ -14600,7 +14595,7 @@
           <w:sz w:val="20"/>
           <w:szCs w:val="20"/>
         </w:rPr>
-        <w:t xml:space="preserve">[time]: </w:t>
+        <w:t xml:space="preserve">[time]: The maximum </w:t>
       </w:r>
       <w:proofErr w:type="spellStart"/>
       <w:r>
@@ -14624,7 +14619,7 @@
           <w:sz w:val="20"/>
           <w:szCs w:val="20"/>
         </w:rPr>
-        <w:t xml:space="preserve"> value for each time from the CCMC HAPI server</w:t>
+        <w:t xml:space="preserve"> value in the last 3 days for each time step</w:t>
       </w:r>
       <w:r>
         <w:rPr>
@@ -14638,7 +14633,6 @@
         <w:br/>
         <w:t xml:space="preserve">- </w:t>
       </w:r>
-      <w:proofErr w:type="spellStart"/>
       <w:r>
         <w:rPr>
           <w:rFonts w:ascii="Courier New" w:hAnsi="Courier New" w:cs="Courier New"/>
@@ -14650,9 +14644,8 @@
           <w:sz w:val="20"/>
           <w:szCs w:val="20"/>
         </w:rPr>
-        <w:t>Kpmax</w:t>
-      </w:r>
-      <w:proofErr w:type="spellEnd"/>
+        <w:t>E flux</w:t>
+      </w:r>
       <w:r>
         <w:rPr>
           <w:rFonts w:ascii="Courier New" w:hAnsi="Courier New" w:cs="Courier New"/>
@@ -14662,7 +14655,7 @@
           <w:sz w:val="20"/>
           <w:szCs w:val="20"/>
         </w:rPr>
-        <w:t xml:space="preserve">[time]: The maximum </w:t>
+        <w:t>[</w:t>
       </w:r>
       <w:proofErr w:type="spellStart"/>
       <w:r>
@@ -14674,7 +14667,7 @@
           <w:sz w:val="20"/>
           <w:szCs w:val="20"/>
         </w:rPr>
-        <w:t>Kp</w:t>
+        <w:t>time,pitch_angles,energies</w:t>
       </w:r>
       <w:proofErr w:type="spellEnd"/>
       <w:r>
@@ -14686,8 +14679,10 @@
           <w:sz w:val="20"/>
           <w:szCs w:val="20"/>
         </w:rPr>
-        <w:t xml:space="preserve"> value in the last 3 days for each time step</w:t>
-      </w:r>
+        <w:t>]: electron flux #/cm2-s-str-keV as a function of time, pitch angles, and requested energies. If omnidirectional flux is requested the returned E flux is a function of time and energy, i.e. E flux[</w:t>
+      </w:r>
+      <w:proofErr w:type="spellStart"/>
+      <w:proofErr w:type="gramStart"/>
       <w:r>
         <w:rPr>
           <w:rFonts w:ascii="Courier New" w:hAnsi="Courier New" w:cs="Courier New"/>
@@ -14697,21 +14692,20 @@
           <w:sz w:val="20"/>
           <w:szCs w:val="20"/>
         </w:rPr>
-        <w:br/>
-        <w:t xml:space="preserve">- </w:t>
-      </w:r>
-      <w:r>
-        <w:rPr>
-          <w:rFonts w:ascii="Courier New" w:hAnsi="Courier New" w:cs="Courier New"/>
-          <w:b/>
-          <w:bCs/>
+        <w:t>time,energies</w:t>
+      </w:r>
+      <w:proofErr w:type="spellEnd"/>
+      <w:proofErr w:type="gramEnd"/>
+      <w:r>
+        <w:rPr>
+          <w:rFonts w:ascii="Courier New" w:hAnsi="Courier New" w:cs="Courier New"/>
           <w:i/>
           <w:iCs/>
           <w:color w:val="808080"/>
           <w:sz w:val="20"/>
           <w:szCs w:val="20"/>
         </w:rPr>
-        <w:t>E flux</w:t>
+        <w:t>] #/cm2-s-keV. If integral flux is requested the returned E flux is as a function of time and</w:t>
       </w:r>
       <w:r>
         <w:rPr>
@@ -14722,9 +14716,8 @@
           <w:sz w:val="20"/>
           <w:szCs w:val="20"/>
         </w:rPr>
-        <w:t>[</w:t>
-      </w:r>
-      <w:proofErr w:type="spellStart"/>
+        <w:br/>
+      </w:r>
       <w:r>
         <w:rPr>
           <w:rFonts w:ascii="Courier New" w:hAnsi="Courier New" w:cs="Courier New"/>
@@ -14734,9 +14727,10 @@
           <w:sz w:val="20"/>
           <w:szCs w:val="20"/>
         </w:rPr>
-        <w:t>time,pitch_angles,energies</w:t>
-      </w:r>
-      <w:proofErr w:type="spellEnd"/>
+        <w:lastRenderedPageBreak/>
+        <w:t xml:space="preserve">   pitch angle, i.e. E flux[</w:t>
+      </w:r>
+      <w:proofErr w:type="spellStart"/>
       <w:r>
         <w:rPr>
           <w:rFonts w:ascii="Courier New" w:hAnsi="Courier New" w:cs="Courier New"/>
@@ -14746,8 +14740,9 @@
           <w:sz w:val="20"/>
           <w:szCs w:val="20"/>
         </w:rPr>
-        <w:t>]: electron flux #/cm2-s-str-keV as a function of</w:t>
-      </w:r>
+        <w:t>time,pitch_angle</w:t>
+      </w:r>
+      <w:proofErr w:type="spellEnd"/>
       <w:r>
         <w:rPr>
           <w:rFonts w:ascii="Courier New" w:hAnsi="Courier New" w:cs="Courier New"/>
@@ -14757,7 +14752,7 @@
           <w:sz w:val="20"/>
           <w:szCs w:val="20"/>
         </w:rPr>
-        <w:t xml:space="preserve"> </w:t>
+        <w:t>] #/cm2-s-str</w:t>
       </w:r>
       <w:r>
         <w:rPr>
@@ -14768,7 +14763,8 @@
           <w:sz w:val="20"/>
           <w:szCs w:val="20"/>
         </w:rPr>
-        <w:t>time, pitch angles, and requested energies</w:t>
+        <w:br/>
+        <w:t xml:space="preserve">   If both integral and omni are requested the E flux is as a function of time</w:t>
       </w:r>
       <w:r>
         <w:rPr>
@@ -14779,7 +14775,8 @@
           <w:sz w:val="20"/>
           <w:szCs w:val="20"/>
         </w:rPr>
-        <w:t xml:space="preserve">. </w:t>
+        <w:br/>
+        <w:t xml:space="preserve">   i.e. E flux[time] #/cm2-s</w:t>
       </w:r>
       <w:r>
         <w:rPr>
@@ -14790,18 +14787,21 @@
           <w:sz w:val="20"/>
           <w:szCs w:val="20"/>
         </w:rPr>
-        <w:t>If omnidirectional flux is requested the returned E flux is a function of time and</w:t>
-      </w:r>
-      <w:r>
-        <w:rPr>
-          <w:rFonts w:ascii="Courier New" w:hAnsi="Courier New" w:cs="Courier New"/>
+        <w:br/>
+        <w:t xml:space="preserve">- </w:t>
+      </w:r>
+      <w:r>
+        <w:rPr>
+          <w:rFonts w:ascii="Courier New" w:hAnsi="Courier New" w:cs="Courier New"/>
+          <w:b/>
+          <w:bCs/>
           <w:i/>
           <w:iCs/>
           <w:color w:val="808080"/>
           <w:sz w:val="20"/>
           <w:szCs w:val="20"/>
         </w:rPr>
-        <w:t xml:space="preserve"> </w:t>
+        <w:t>upper q</w:t>
       </w:r>
       <w:r>
         <w:rPr>
@@ -14812,10 +14812,8 @@
           <w:sz w:val="20"/>
           <w:szCs w:val="20"/>
         </w:rPr>
-        <w:t>energy, i.e. E flux[</w:t>
-      </w:r>
-      <w:proofErr w:type="spellStart"/>
-      <w:proofErr w:type="gramStart"/>
+        <w:t>: upper quartile of electron for each E flux with same format and units as E flux</w:t>
+      </w:r>
       <w:r>
         <w:rPr>
           <w:rFonts w:ascii="Courier New" w:hAnsi="Courier New" w:cs="Courier New"/>
@@ -14825,20 +14823,21 @@
           <w:sz w:val="20"/>
           <w:szCs w:val="20"/>
         </w:rPr>
-        <w:t>time,energies</w:t>
-      </w:r>
-      <w:proofErr w:type="spellEnd"/>
-      <w:proofErr w:type="gramEnd"/>
-      <w:r>
-        <w:rPr>
-          <w:rFonts w:ascii="Courier New" w:hAnsi="Courier New" w:cs="Courier New"/>
+        <w:br/>
+        <w:t xml:space="preserve">- </w:t>
+      </w:r>
+      <w:r>
+        <w:rPr>
+          <w:rFonts w:ascii="Courier New" w:hAnsi="Courier New" w:cs="Courier New"/>
+          <w:b/>
+          <w:bCs/>
           <w:i/>
           <w:iCs/>
           <w:color w:val="808080"/>
           <w:sz w:val="20"/>
           <w:szCs w:val="20"/>
         </w:rPr>
-        <w:t>] #/cm2-s-keV</w:t>
+        <w:t>lower q</w:t>
       </w:r>
       <w:r>
         <w:rPr>
@@ -14849,7 +14848,7 @@
           <w:sz w:val="20"/>
           <w:szCs w:val="20"/>
         </w:rPr>
-        <w:t xml:space="preserve">. </w:t>
+        <w:t>: lower quartile of electron for each E flux with same format and units as E flux</w:t>
       </w:r>
       <w:r>
         <w:rPr>
@@ -14860,9 +14859,39 @@
           <w:sz w:val="20"/>
           <w:szCs w:val="20"/>
         </w:rPr>
-        <w:t>If integral flux is requested the returned E flux is as a function of time and</w:t>
-      </w:r>
-      <w:r>
+        <w:br/>
+        <w:t>"""</w:t>
+      </w:r>
+    </w:p>
+    <w:p>
+      <w:pPr>
+        <w:shd w:val="clear" w:color="auto" w:fill="FFFFFF"/>
+        <w:rPr>
+          <w:rFonts w:ascii="Courier New" w:hAnsi="Courier New" w:cs="Courier New"/>
+          <w:color w:val="000000"/>
+          <w:sz w:val="20"/>
+          <w:szCs w:val="20"/>
+        </w:rPr>
+      </w:pPr>
+    </w:p>
+    <w:p>
+      <w:r>
+        <w:t>/</w:t>
+      </w:r>
+      <w:proofErr w:type="spellStart"/>
+      <w:proofErr w:type="gramStart"/>
+      <w:r>
+        <w:t>shells</w:t>
+      </w:r>
+      <w:proofErr w:type="gramEnd"/>
+      <w:r>
+        <w:t>_io_L</w:t>
+      </w:r>
+      <w:proofErr w:type="spellEnd"/>
+    </w:p>
+    <w:p>
+      <w:pPr>
+        <w:shd w:val="clear" w:color="auto" w:fill="FFFFFF"/>
         <w:rPr>
           <w:rFonts w:ascii="Courier New" w:hAnsi="Courier New" w:cs="Courier New"/>
           <w:i/>
@@ -14871,21 +14900,20 @@
           <w:sz w:val="20"/>
           <w:szCs w:val="20"/>
         </w:rPr>
-        <w:br/>
-      </w:r>
-      <w:r>
-        <w:rPr>
-          <w:rFonts w:ascii="Courier New" w:hAnsi="Courier New" w:cs="Courier New"/>
+      </w:pPr>
+      <w:r>
+        <w:rPr>
+          <w:rFonts w:ascii="Courier New" w:hAnsi="Courier New" w:cs="Courier New"/>
+          <w:b/>
+          <w:bCs/>
           <w:i/>
           <w:iCs/>
           <w:color w:val="808080"/>
           <w:sz w:val="20"/>
           <w:szCs w:val="20"/>
         </w:rPr>
-        <w:lastRenderedPageBreak/>
-        <w:t xml:space="preserve">   pitch angle, i.e. E flux[</w:t>
-      </w:r>
-      <w:proofErr w:type="spellStart"/>
+        <w:t>Required inputs:</w:t>
+      </w:r>
       <w:r>
         <w:rPr>
           <w:rFonts w:ascii="Courier New" w:hAnsi="Courier New" w:cs="Courier New"/>
@@ -14895,19 +14923,21 @@
           <w:sz w:val="20"/>
           <w:szCs w:val="20"/>
         </w:rPr>
-        <w:t>time,pitch_angle</w:t>
-      </w:r>
-      <w:proofErr w:type="spellEnd"/>
-      <w:r>
-        <w:rPr>
-          <w:rFonts w:ascii="Courier New" w:hAnsi="Courier New" w:cs="Courier New"/>
+        <w:br/>
+        <w:t xml:space="preserve">- </w:t>
+      </w:r>
+      <w:r>
+        <w:rPr>
+          <w:rFonts w:ascii="Courier New" w:hAnsi="Courier New" w:cs="Courier New"/>
+          <w:b/>
+          <w:bCs/>
           <w:i/>
           <w:iCs/>
           <w:color w:val="808080"/>
           <w:sz w:val="20"/>
           <w:szCs w:val="20"/>
         </w:rPr>
-        <w:t>] #/cm2-s-str</w:t>
+        <w:t>time</w:t>
       </w:r>
       <w:r>
         <w:rPr>
@@ -14918,9 +14948,9 @@
           <w:sz w:val="20"/>
           <w:szCs w:val="20"/>
         </w:rPr>
-        <w:br/>
-        <w:t xml:space="preserve">   If both integral and omni are reque</w:t>
-      </w:r>
+        <w:t>: list of dates and times (max 10,000 points) with format '</w:t>
+      </w:r>
+      <w:proofErr w:type="spellStart"/>
       <w:r>
         <w:rPr>
           <w:rFonts w:ascii="Courier New" w:hAnsi="Courier New" w:cs="Courier New"/>
@@ -14930,8 +14960,9 @@
           <w:sz w:val="20"/>
           <w:szCs w:val="20"/>
         </w:rPr>
-        <w:t>s</w:t>
-      </w:r>
+        <w:t>YYYY-MM-DDTHH:MM:SS.fffuuuZ</w:t>
+      </w:r>
+      <w:proofErr w:type="spellEnd"/>
       <w:r>
         <w:rPr>
           <w:rFonts w:ascii="Courier New" w:hAnsi="Courier New" w:cs="Courier New"/>
@@ -14941,7 +14972,7 @@
           <w:sz w:val="20"/>
           <w:szCs w:val="20"/>
         </w:rPr>
-        <w:t>ted the E flux is as a function of time</w:t>
+        <w:t>'</w:t>
       </w:r>
       <w:r>
         <w:rPr>
@@ -14953,7 +14984,7 @@
           <w:szCs w:val="20"/>
         </w:rPr>
         <w:br/>
-        <w:t xml:space="preserve">   i.e. E flux[time] #/cm2-s</w:t>
+        <w:t>- Ls: 1-D list of L shells (3-6.3, max 15 values) for returned electron flux (ex [5,6])</w:t>
       </w:r>
       <w:r>
         <w:rPr>
@@ -14967,6 +14998,7 @@
         <w:br/>
         <w:t xml:space="preserve">- </w:t>
       </w:r>
+      <w:proofErr w:type="spellStart"/>
       <w:r>
         <w:rPr>
           <w:rFonts w:ascii="Courier New" w:hAnsi="Courier New" w:cs="Courier New"/>
@@ -14978,8 +15010,9 @@
           <w:sz w:val="20"/>
           <w:szCs w:val="20"/>
         </w:rPr>
-        <w:t>upper q</w:t>
-      </w:r>
+        <w:t>Bmirrors</w:t>
+      </w:r>
+      <w:proofErr w:type="spellEnd"/>
       <w:r>
         <w:rPr>
           <w:rFonts w:ascii="Courier New" w:hAnsi="Courier New" w:cs="Courier New"/>
@@ -14989,8 +15022,9 @@
           <w:sz w:val="20"/>
           <w:szCs w:val="20"/>
         </w:rPr>
-        <w:t>: upper quartile of electron for each E flux with same format and units as E flux</w:t>
-      </w:r>
+        <w:t>: 1-D list of mirror point magnetic fields (</w:t>
+      </w:r>
+      <w:proofErr w:type="spellStart"/>
       <w:r>
         <w:rPr>
           <w:rFonts w:ascii="Courier New" w:hAnsi="Courier New" w:cs="Courier New"/>
@@ -15000,21 +15034,19 @@
           <w:sz w:val="20"/>
           <w:szCs w:val="20"/>
         </w:rPr>
-        <w:br/>
-        <w:t xml:space="preserve">- </w:t>
-      </w:r>
-      <w:r>
-        <w:rPr>
-          <w:rFonts w:ascii="Courier New" w:hAnsi="Courier New" w:cs="Courier New"/>
-          <w:b/>
-          <w:bCs/>
+        <w:t>nT</w:t>
+      </w:r>
+      <w:proofErr w:type="spellEnd"/>
+      <w:r>
+        <w:rPr>
+          <w:rFonts w:ascii="Courier New" w:hAnsi="Courier New" w:cs="Courier New"/>
           <w:i/>
           <w:iCs/>
           <w:color w:val="808080"/>
           <w:sz w:val="20"/>
           <w:szCs w:val="20"/>
         </w:rPr>
-        <w:t>lower q</w:t>
+        <w:t>) for each L shell.</w:t>
       </w:r>
       <w:r>
         <w:rPr>
@@ -15025,7 +15057,8 @@
           <w:sz w:val="20"/>
           <w:szCs w:val="20"/>
         </w:rPr>
-        <w:t>: lower quartile of electron for each E flux with same format and units as E flux</w:t>
+        <w:br/>
+        <w:t>(ex [100,150]).</w:t>
       </w:r>
       <w:r>
         <w:rPr>
@@ -15037,7 +15070,7 @@
           <w:szCs w:val="20"/>
         </w:rPr>
         <w:br/>
-        <w:t>"""</w:t>
+        <w:t>- energies: 1-D list of energies (between 200-3000 keV, max 15 values) for the returned electron flux</w:t>
       </w:r>
     </w:p>
     <w:p>
@@ -15050,25 +15083,7 @@
           <w:szCs w:val="20"/>
         </w:rPr>
       </w:pPr>
-    </w:p>
-    <w:p>
-      <w:r>
-        <w:t>/</w:t>
-      </w:r>
-      <w:proofErr w:type="spellStart"/>
-      <w:proofErr w:type="gramStart"/>
-      <w:r>
-        <w:t>shells</w:t>
-      </w:r>
-      <w:proofErr w:type="gramEnd"/>
-      <w:r>
-        <w:t>_io_L</w:t>
-      </w:r>
-      <w:proofErr w:type="spellEnd"/>
-    </w:p>
-    <w:p>
-      <w:pPr>
-        <w:shd w:val="clear" w:color="auto" w:fill="FFFFFF"/>
+      <w:r>
         <w:rPr>
           <w:rFonts w:ascii="Courier New" w:hAnsi="Courier New" w:cs="Courier New"/>
           <w:i/>
@@ -15077,7 +15092,8 @@
           <w:sz w:val="20"/>
           <w:szCs w:val="20"/>
         </w:rPr>
-      </w:pPr>
+        <w:br/>
+      </w:r>
       <w:r>
         <w:rPr>
           <w:rFonts w:ascii="Courier New" w:hAnsi="Courier New" w:cs="Courier New"/>
@@ -15089,7 +15105,7 @@
           <w:sz w:val="20"/>
           <w:szCs w:val="20"/>
         </w:rPr>
-        <w:t>Required inputs:</w:t>
+        <w:t>Outputs:</w:t>
       </w:r>
       <w:r>
         <w:rPr>
@@ -15100,22 +15116,21 @@
           <w:sz w:val="20"/>
           <w:szCs w:val="20"/>
         </w:rPr>
-        <w:br/>
-        <w:t xml:space="preserve">- </w:t>
-      </w:r>
-      <w:r>
-        <w:rPr>
-          <w:rFonts w:ascii="Courier New" w:hAnsi="Courier New" w:cs="Courier New"/>
-          <w:b/>
-          <w:bCs/>
+        <w:t xml:space="preserve"> (dictionary of arrays that includes user inputs) </w:t>
+      </w:r>
+      <w:r>
+        <w:rPr>
+          <w:rFonts w:ascii="Courier New" w:hAnsi="Courier New" w:cs="Courier New"/>
           <w:i/>
           <w:iCs/>
           <w:color w:val="808080"/>
           <w:sz w:val="20"/>
           <w:szCs w:val="20"/>
         </w:rPr>
-        <w:t>time</w:t>
-      </w:r>
+        <w:br/>
+        <w:t>- time: the same input list of dates and times with format '</w:t>
+      </w:r>
+      <w:proofErr w:type="spellStart"/>
       <w:r>
         <w:rPr>
           <w:rFonts w:ascii="Courier New" w:hAnsi="Courier New" w:cs="Courier New"/>
@@ -15125,9 +15140,9 @@
           <w:sz w:val="20"/>
           <w:szCs w:val="20"/>
         </w:rPr>
-        <w:t>: list of dates and times (max 10,000 points) with format '</w:t>
-      </w:r>
-      <w:proofErr w:type="spellStart"/>
+        <w:t>YYYY-MM-DDTHH:MM:SS.fffuuuZ</w:t>
+      </w:r>
+      <w:proofErr w:type="spellEnd"/>
       <w:r>
         <w:rPr>
           <w:rFonts w:ascii="Courier New" w:hAnsi="Courier New" w:cs="Courier New"/>
@@ -15137,9 +15152,8 @@
           <w:sz w:val="20"/>
           <w:szCs w:val="20"/>
         </w:rPr>
-        <w:t>YYYY-MM-DDTHH:MM:SS.fffuuuZ</w:t>
-      </w:r>
-      <w:proofErr w:type="spellEnd"/>
+        <w:t>'</w:t>
+      </w:r>
       <w:r>
         <w:rPr>
           <w:rFonts w:ascii="Courier New" w:hAnsi="Courier New" w:cs="Courier New"/>
@@ -15149,7 +15163,8 @@
           <w:sz w:val="20"/>
           <w:szCs w:val="20"/>
         </w:rPr>
-        <w:t>'</w:t>
+        <w:br/>
+        <w:t>- energies: same as input values</w:t>
       </w:r>
       <w:r>
         <w:rPr>
@@ -15161,8 +15176,9 @@
           <w:szCs w:val="20"/>
         </w:rPr>
         <w:br/>
-        <w:t>- Ls: 1-D list of L shells (3-6.3, max 15 values) for returned electron flux (ex [5,6])</w:t>
-      </w:r>
+        <w:t xml:space="preserve">- </w:t>
+      </w:r>
+      <w:proofErr w:type="spellStart"/>
       <w:r>
         <w:rPr>
           <w:rFonts w:ascii="Courier New" w:hAnsi="Courier New" w:cs="Courier New"/>
@@ -15172,24 +15188,21 @@
           <w:sz w:val="20"/>
           <w:szCs w:val="20"/>
         </w:rPr>
-        <w:br/>
-        <w:t xml:space="preserve">- </w:t>
-      </w:r>
-      <w:proofErr w:type="spellStart"/>
-      <w:r>
-        <w:rPr>
-          <w:rFonts w:ascii="Courier New" w:hAnsi="Courier New" w:cs="Courier New"/>
-          <w:b/>
-          <w:bCs/>
+        <w:t>Bmirrors</w:t>
+      </w:r>
+      <w:proofErr w:type="spellEnd"/>
+      <w:r>
+        <w:rPr>
+          <w:rFonts w:ascii="Courier New" w:hAnsi="Courier New" w:cs="Courier New"/>
           <w:i/>
           <w:iCs/>
           <w:color w:val="808080"/>
           <w:sz w:val="20"/>
           <w:szCs w:val="20"/>
         </w:rPr>
-        <w:t>Bmirrors</w:t>
-      </w:r>
-      <w:proofErr w:type="spellEnd"/>
+        <w:t>[</w:t>
+      </w:r>
+      <w:proofErr w:type="spellStart"/>
       <w:r>
         <w:rPr>
           <w:rFonts w:ascii="Courier New" w:hAnsi="Courier New" w:cs="Courier New"/>
@@ -15199,9 +15212,9 @@
           <w:sz w:val="20"/>
           <w:szCs w:val="20"/>
         </w:rPr>
-        <w:t>: 1-D list of mirror point magnetic fields (</w:t>
-      </w:r>
-      <w:proofErr w:type="spellStart"/>
+        <w:t>time,L</w:t>
+      </w:r>
+      <w:proofErr w:type="spellEnd"/>
       <w:r>
         <w:rPr>
           <w:rFonts w:ascii="Courier New" w:hAnsi="Courier New" w:cs="Courier New"/>
@@ -15211,9 +15224,9 @@
           <w:sz w:val="20"/>
           <w:szCs w:val="20"/>
         </w:rPr>
-        <w:t>nT</w:t>
-      </w:r>
-      <w:proofErr w:type="spellEnd"/>
+        <w:t xml:space="preserve">]: </w:t>
+      </w:r>
+      <w:proofErr w:type="spellStart"/>
       <w:r>
         <w:rPr>
           <w:rFonts w:ascii="Courier New" w:hAnsi="Courier New" w:cs="Courier New"/>
@@ -15223,8 +15236,9 @@
           <w:sz w:val="20"/>
           <w:szCs w:val="20"/>
         </w:rPr>
-        <w:t>) for each L shell.</w:t>
-      </w:r>
+        <w:t>Bmirror</w:t>
+      </w:r>
+      <w:proofErr w:type="spellEnd"/>
       <w:r>
         <w:rPr>
           <w:rFonts w:ascii="Courier New" w:hAnsi="Courier New" w:cs="Courier New"/>
@@ -15234,9 +15248,9 @@
           <w:sz w:val="20"/>
           <w:szCs w:val="20"/>
         </w:rPr>
-        <w:br/>
-        <w:t>(ex [100,150]).</w:t>
-      </w:r>
+        <w:t xml:space="preserve"> values (</w:t>
+      </w:r>
+      <w:proofErr w:type="spellStart"/>
       <w:r>
         <w:rPr>
           <w:rFonts w:ascii="Courier New" w:hAnsi="Courier New" w:cs="Courier New"/>
@@ -15246,20 +15260,9 @@
           <w:sz w:val="20"/>
           <w:szCs w:val="20"/>
         </w:rPr>
-        <w:br/>
-        <w:t>- energies: 1-D list of energies (between 200-3000 keV, max 15 values) for the returned electron flux</w:t>
-      </w:r>
-    </w:p>
-    <w:p>
-      <w:pPr>
-        <w:shd w:val="clear" w:color="auto" w:fill="FFFFFF"/>
-        <w:rPr>
-          <w:rFonts w:ascii="Courier New" w:hAnsi="Courier New" w:cs="Courier New"/>
-          <w:color w:val="000000"/>
-          <w:sz w:val="20"/>
-          <w:szCs w:val="20"/>
-        </w:rPr>
-      </w:pPr>
+        <w:t>nT</w:t>
+      </w:r>
+      <w:proofErr w:type="spellEnd"/>
       <w:r>
         <w:rPr>
           <w:rFonts w:ascii="Courier New" w:hAnsi="Courier New" w:cs="Courier New"/>
@@ -15269,21 +15272,21 @@
           <w:sz w:val="20"/>
           <w:szCs w:val="20"/>
         </w:rPr>
-        <w:br/>
-      </w:r>
-      <w:r>
-        <w:rPr>
-          <w:rFonts w:ascii="Courier New" w:hAnsi="Courier New" w:cs="Courier New"/>
-          <w:b/>
-          <w:bCs/>
+        <w:t>) for the requested pitch angles and locations</w:t>
+      </w:r>
+      <w:r>
+        <w:rPr>
+          <w:rFonts w:ascii="Courier New" w:hAnsi="Courier New" w:cs="Courier New"/>
           <w:i/>
           <w:iCs/>
           <w:color w:val="808080"/>
           <w:sz w:val="20"/>
           <w:szCs w:val="20"/>
         </w:rPr>
-        <w:t>Outputs:</w:t>
-      </w:r>
+        <w:br/>
+        <w:t>- L[</w:t>
+      </w:r>
+      <w:proofErr w:type="spellStart"/>
       <w:r>
         <w:rPr>
           <w:rFonts w:ascii="Courier New" w:hAnsi="Courier New" w:cs="Courier New"/>
@@ -15293,8 +15296,9 @@
           <w:sz w:val="20"/>
           <w:szCs w:val="20"/>
         </w:rPr>
-        <w:t xml:space="preserve"> (dictionary of arrays that includes user inputs) </w:t>
-      </w:r>
+        <w:t>time,Bmirrors</w:t>
+      </w:r>
+      <w:proofErr w:type="spellEnd"/>
       <w:r>
         <w:rPr>
           <w:rFonts w:ascii="Courier New" w:hAnsi="Courier New" w:cs="Courier New"/>
@@ -15304,10 +15308,8 @@
           <w:sz w:val="20"/>
           <w:szCs w:val="20"/>
         </w:rPr>
-        <w:br/>
-        <w:t>- time: the same input list of dates and times with format '</w:t>
-      </w:r>
-      <w:proofErr w:type="spellStart"/>
+        <w:t>]: L shells for the requested pitch angles and locations</w:t>
+      </w:r>
       <w:r>
         <w:rPr>
           <w:rFonts w:ascii="Courier New" w:hAnsi="Courier New" w:cs="Courier New"/>
@@ -15317,9 +15319,10 @@
           <w:sz w:val="20"/>
           <w:szCs w:val="20"/>
         </w:rPr>
-        <w:t>YYYY-MM-DDTHH:MM:SS.fffuuuZ</w:t>
-      </w:r>
-      <w:proofErr w:type="spellEnd"/>
+        <w:br/>
+        <w:t xml:space="preserve">- </w:t>
+      </w:r>
+      <w:proofErr w:type="spellStart"/>
       <w:r>
         <w:rPr>
           <w:rFonts w:ascii="Courier New" w:hAnsi="Courier New" w:cs="Courier New"/>
@@ -15329,8 +15332,9 @@
           <w:sz w:val="20"/>
           <w:szCs w:val="20"/>
         </w:rPr>
-        <w:t>'</w:t>
-      </w:r>
+        <w:t>Kp</w:t>
+      </w:r>
+      <w:proofErr w:type="spellEnd"/>
       <w:r>
         <w:rPr>
           <w:rFonts w:ascii="Courier New" w:hAnsi="Courier New" w:cs="Courier New"/>
@@ -15340,9 +15344,9 @@
           <w:sz w:val="20"/>
           <w:szCs w:val="20"/>
         </w:rPr>
-        <w:br/>
-        <w:t>- energies: same as input values</w:t>
-      </w:r>
+        <w:t xml:space="preserve">[time]: </w:t>
+      </w:r>
+      <w:proofErr w:type="spellStart"/>
       <w:r>
         <w:rPr>
           <w:rFonts w:ascii="Courier New" w:hAnsi="Courier New" w:cs="Courier New"/>
@@ -15352,10 +15356,9 @@
           <w:sz w:val="20"/>
           <w:szCs w:val="20"/>
         </w:rPr>
-        <w:br/>
-        <w:t xml:space="preserve">- </w:t>
-      </w:r>
-      <w:proofErr w:type="spellStart"/>
+        <w:t>Kp</w:t>
+      </w:r>
+      <w:proofErr w:type="spellEnd"/>
       <w:r>
         <w:rPr>
           <w:rFonts w:ascii="Courier New" w:hAnsi="Courier New" w:cs="Courier New"/>
@@ -15365,9 +15368,8 @@
           <w:sz w:val="20"/>
           <w:szCs w:val="20"/>
         </w:rPr>
-        <w:t>Bmirrors</w:t>
-      </w:r>
-      <w:proofErr w:type="spellEnd"/>
+        <w:t xml:space="preserve"> value for each time from the CCMC HAPI server</w:t>
+      </w:r>
       <w:r>
         <w:rPr>
           <w:rFonts w:ascii="Courier New" w:hAnsi="Courier New" w:cs="Courier New"/>
@@ -15377,7 +15379,8 @@
           <w:sz w:val="20"/>
           <w:szCs w:val="20"/>
         </w:rPr>
-        <w:t>[</w:t>
+        <w:br/>
+        <w:t xml:space="preserve">- </w:t>
       </w:r>
       <w:proofErr w:type="spellStart"/>
       <w:r>
@@ -15389,7 +15392,7 @@
           <w:sz w:val="20"/>
           <w:szCs w:val="20"/>
         </w:rPr>
-        <w:t>time,L</w:t>
+        <w:t>Kpmax</w:t>
       </w:r>
       <w:proofErr w:type="spellEnd"/>
       <w:r>
@@ -15401,7 +15404,7 @@
           <w:sz w:val="20"/>
           <w:szCs w:val="20"/>
         </w:rPr>
-        <w:t xml:space="preserve">]: </w:t>
+        <w:t xml:space="preserve">[time]: The maximum </w:t>
       </w:r>
       <w:proofErr w:type="spellStart"/>
       <w:r>
@@ -15413,7 +15416,7 @@
           <w:sz w:val="20"/>
           <w:szCs w:val="20"/>
         </w:rPr>
-        <w:t>Bmirror</w:t>
+        <w:t>Kp</w:t>
       </w:r>
       <w:proofErr w:type="spellEnd"/>
       <w:r>
@@ -15425,9 +15428,8 @@
           <w:sz w:val="20"/>
           <w:szCs w:val="20"/>
         </w:rPr>
-        <w:t xml:space="preserve"> values (</w:t>
-      </w:r>
-      <w:proofErr w:type="spellStart"/>
+        <w:t xml:space="preserve"> value in the last 3 days</w:t>
+      </w:r>
       <w:r>
         <w:rPr>
           <w:rFonts w:ascii="Courier New" w:hAnsi="Courier New" w:cs="Courier New"/>
@@ -15437,9 +15439,10 @@
           <w:sz w:val="20"/>
           <w:szCs w:val="20"/>
         </w:rPr>
-        <w:t>nT</w:t>
-      </w:r>
-      <w:proofErr w:type="spellEnd"/>
+        <w:br/>
+        <w:t>- E flux[</w:t>
+      </w:r>
+      <w:proofErr w:type="spellStart"/>
       <w:r>
         <w:rPr>
           <w:rFonts w:ascii="Courier New" w:hAnsi="Courier New" w:cs="Courier New"/>
@@ -15449,8 +15452,9 @@
           <w:sz w:val="20"/>
           <w:szCs w:val="20"/>
         </w:rPr>
-        <w:t>) for the requested pitch angles and locations</w:t>
-      </w:r>
+        <w:t>time,L</w:t>
+      </w:r>
+      <w:proofErr w:type="spellEnd"/>
       <w:r>
         <w:rPr>
           <w:rFonts w:ascii="Courier New" w:hAnsi="Courier New" w:cs="Courier New"/>
@@ -15460,8 +15464,7 @@
           <w:sz w:val="20"/>
           <w:szCs w:val="20"/>
         </w:rPr>
-        <w:br/>
-        <w:t>- L[</w:t>
+        <w:t>/</w:t>
       </w:r>
       <w:proofErr w:type="spellStart"/>
       <w:r>
@@ -15473,7 +15476,7 @@
           <w:sz w:val="20"/>
           <w:szCs w:val="20"/>
         </w:rPr>
-        <w:t>time,Bmirrors</w:t>
+        <w:t>Bm,energies</w:t>
       </w:r>
       <w:proofErr w:type="spellEnd"/>
       <w:r>
@@ -15485,7 +15488,7 @@
           <w:sz w:val="20"/>
           <w:szCs w:val="20"/>
         </w:rPr>
-        <w:t>]: L shells for the requested pitch angles and locations</w:t>
+        <w:t>] electron flux #/cm2-s-str-keV as a function of</w:t>
       </w:r>
       <w:r>
         <w:rPr>
@@ -15497,7 +15500,7 @@
           <w:szCs w:val="20"/>
         </w:rPr>
         <w:br/>
-        <w:t xml:space="preserve">- </w:t>
+        <w:t xml:space="preserve">   time, </w:t>
       </w:r>
       <w:proofErr w:type="spellStart"/>
       <w:r>
@@ -15509,7 +15512,7 @@
           <w:sz w:val="20"/>
           <w:szCs w:val="20"/>
         </w:rPr>
-        <w:t>Kp</w:t>
+        <w:t>Bmirror</w:t>
       </w:r>
       <w:proofErr w:type="spellEnd"/>
       <w:r>
@@ -15521,9 +15524,8 @@
           <w:sz w:val="20"/>
           <w:szCs w:val="20"/>
         </w:rPr>
-        <w:t xml:space="preserve">[time]: </w:t>
-      </w:r>
-      <w:proofErr w:type="spellStart"/>
+        <w:t>/L, and requested energies</w:t>
+      </w:r>
       <w:r>
         <w:rPr>
           <w:rFonts w:ascii="Courier New" w:hAnsi="Courier New" w:cs="Courier New"/>
@@ -15533,9 +15535,10 @@
           <w:sz w:val="20"/>
           <w:szCs w:val="20"/>
         </w:rPr>
-        <w:t>Kp</w:t>
-      </w:r>
-      <w:proofErr w:type="spellEnd"/>
+        <w:br/>
+        <w:t>- upper q [time, L/</w:t>
+      </w:r>
+      <w:proofErr w:type="spellStart"/>
       <w:r>
         <w:rPr>
           <w:rFonts w:ascii="Courier New" w:hAnsi="Courier New" w:cs="Courier New"/>
@@ -15545,8 +15548,9 @@
           <w:sz w:val="20"/>
           <w:szCs w:val="20"/>
         </w:rPr>
-        <w:t xml:space="preserve"> value for each time from the CCMC HAPI server</w:t>
-      </w:r>
+        <w:t>Bm,energies</w:t>
+      </w:r>
+      <w:proofErr w:type="spellEnd"/>
       <w:r>
         <w:rPr>
           <w:rFonts w:ascii="Courier New" w:hAnsi="Courier New" w:cs="Courier New"/>
@@ -15556,10 +15560,8 @@
           <w:sz w:val="20"/>
           <w:szCs w:val="20"/>
         </w:rPr>
-        <w:br/>
-        <w:t xml:space="preserve">- </w:t>
-      </w:r>
-      <w:proofErr w:type="spellStart"/>
+        <w:t>] upper quartile of the electron flux #/cm2-s-str-keV</w:t>
+      </w:r>
       <w:r>
         <w:rPr>
           <w:rFonts w:ascii="Courier New" w:hAnsi="Courier New" w:cs="Courier New"/>
@@ -15569,9 +15571,9 @@
           <w:sz w:val="20"/>
           <w:szCs w:val="20"/>
         </w:rPr>
-        <w:t>Kpmax</w:t>
-      </w:r>
-      <w:proofErr w:type="spellEnd"/>
+        <w:br/>
+        <w:t>- lower q [time, L/Bm, energies] lower quartile of the electron flux #/cm2-s-str-keV</w:t>
+      </w:r>
       <w:r>
         <w:rPr>
           <w:rFonts w:ascii="Courier New" w:hAnsi="Courier New" w:cs="Courier New"/>
@@ -15581,10 +15583,13 @@
           <w:sz w:val="20"/>
           <w:szCs w:val="20"/>
         </w:rPr>
-        <w:t xml:space="preserve">[time]: The maximum </w:t>
-      </w:r>
-      <w:proofErr w:type="spellStart"/>
-      <w:r>
+        <w:br/>
+        <w:t>"""</w:t>
+      </w:r>
+    </w:p>
+    <w:p>
+      <w:pPr>
+        <w:shd w:val="clear" w:color="auto" w:fill="FFFFFF"/>
         <w:rPr>
           <w:rFonts w:ascii="Courier New" w:hAnsi="Courier New" w:cs="Courier New"/>
           <w:i/>
@@ -15593,188 +15598,6 @@
           <w:sz w:val="20"/>
           <w:szCs w:val="20"/>
         </w:rPr>
-        <w:t>Kp</w:t>
-      </w:r>
-      <w:proofErr w:type="spellEnd"/>
-      <w:r>
-        <w:rPr>
-          <w:rFonts w:ascii="Courier New" w:hAnsi="Courier New" w:cs="Courier New"/>
-          <w:i/>
-          <w:iCs/>
-          <w:color w:val="808080"/>
-          <w:sz w:val="20"/>
-          <w:szCs w:val="20"/>
-        </w:rPr>
-        <w:t xml:space="preserve"> value in the last 3 days</w:t>
-      </w:r>
-      <w:r>
-        <w:rPr>
-          <w:rFonts w:ascii="Courier New" w:hAnsi="Courier New" w:cs="Courier New"/>
-          <w:i/>
-          <w:iCs/>
-          <w:color w:val="808080"/>
-          <w:sz w:val="20"/>
-          <w:szCs w:val="20"/>
-        </w:rPr>
-        <w:br/>
-        <w:t>- E flux[</w:t>
-      </w:r>
-      <w:proofErr w:type="spellStart"/>
-      <w:r>
-        <w:rPr>
-          <w:rFonts w:ascii="Courier New" w:hAnsi="Courier New" w:cs="Courier New"/>
-          <w:i/>
-          <w:iCs/>
-          <w:color w:val="808080"/>
-          <w:sz w:val="20"/>
-          <w:szCs w:val="20"/>
-        </w:rPr>
-        <w:t>time,L</w:t>
-      </w:r>
-      <w:proofErr w:type="spellEnd"/>
-      <w:r>
-        <w:rPr>
-          <w:rFonts w:ascii="Courier New" w:hAnsi="Courier New" w:cs="Courier New"/>
-          <w:i/>
-          <w:iCs/>
-          <w:color w:val="808080"/>
-          <w:sz w:val="20"/>
-          <w:szCs w:val="20"/>
-        </w:rPr>
-        <w:t>/</w:t>
-      </w:r>
-      <w:proofErr w:type="spellStart"/>
-      <w:r>
-        <w:rPr>
-          <w:rFonts w:ascii="Courier New" w:hAnsi="Courier New" w:cs="Courier New"/>
-          <w:i/>
-          <w:iCs/>
-          <w:color w:val="808080"/>
-          <w:sz w:val="20"/>
-          <w:szCs w:val="20"/>
-        </w:rPr>
-        <w:t>Bm,energies</w:t>
-      </w:r>
-      <w:proofErr w:type="spellEnd"/>
-      <w:r>
-        <w:rPr>
-          <w:rFonts w:ascii="Courier New" w:hAnsi="Courier New" w:cs="Courier New"/>
-          <w:i/>
-          <w:iCs/>
-          <w:color w:val="808080"/>
-          <w:sz w:val="20"/>
-          <w:szCs w:val="20"/>
-        </w:rPr>
-        <w:t>] electron flux #/cm2-s-str-keV as a function of</w:t>
-      </w:r>
-      <w:r>
-        <w:rPr>
-          <w:rFonts w:ascii="Courier New" w:hAnsi="Courier New" w:cs="Courier New"/>
-          <w:i/>
-          <w:iCs/>
-          <w:color w:val="808080"/>
-          <w:sz w:val="20"/>
-          <w:szCs w:val="20"/>
-        </w:rPr>
-        <w:br/>
-        <w:t xml:space="preserve">   time, </w:t>
-      </w:r>
-      <w:proofErr w:type="spellStart"/>
-      <w:r>
-        <w:rPr>
-          <w:rFonts w:ascii="Courier New" w:hAnsi="Courier New" w:cs="Courier New"/>
-          <w:i/>
-          <w:iCs/>
-          <w:color w:val="808080"/>
-          <w:sz w:val="20"/>
-          <w:szCs w:val="20"/>
-        </w:rPr>
-        <w:t>Bmirror</w:t>
-      </w:r>
-      <w:proofErr w:type="spellEnd"/>
-      <w:r>
-        <w:rPr>
-          <w:rFonts w:ascii="Courier New" w:hAnsi="Courier New" w:cs="Courier New"/>
-          <w:i/>
-          <w:iCs/>
-          <w:color w:val="808080"/>
-          <w:sz w:val="20"/>
-          <w:szCs w:val="20"/>
-        </w:rPr>
-        <w:t>/L, and requested energies</w:t>
-      </w:r>
-      <w:r>
-        <w:rPr>
-          <w:rFonts w:ascii="Courier New" w:hAnsi="Courier New" w:cs="Courier New"/>
-          <w:i/>
-          <w:iCs/>
-          <w:color w:val="808080"/>
-          <w:sz w:val="20"/>
-          <w:szCs w:val="20"/>
-        </w:rPr>
-        <w:br/>
-        <w:t>- upper q [time, L/</w:t>
-      </w:r>
-      <w:proofErr w:type="spellStart"/>
-      <w:r>
-        <w:rPr>
-          <w:rFonts w:ascii="Courier New" w:hAnsi="Courier New" w:cs="Courier New"/>
-          <w:i/>
-          <w:iCs/>
-          <w:color w:val="808080"/>
-          <w:sz w:val="20"/>
-          <w:szCs w:val="20"/>
-        </w:rPr>
-        <w:t>Bm,energies</w:t>
-      </w:r>
-      <w:proofErr w:type="spellEnd"/>
-      <w:r>
-        <w:rPr>
-          <w:rFonts w:ascii="Courier New" w:hAnsi="Courier New" w:cs="Courier New"/>
-          <w:i/>
-          <w:iCs/>
-          <w:color w:val="808080"/>
-          <w:sz w:val="20"/>
-          <w:szCs w:val="20"/>
-        </w:rPr>
-        <w:t>] upper quartile of the electron flux #/cm2-s-str-keV</w:t>
-      </w:r>
-      <w:r>
-        <w:rPr>
-          <w:rFonts w:ascii="Courier New" w:hAnsi="Courier New" w:cs="Courier New"/>
-          <w:i/>
-          <w:iCs/>
-          <w:color w:val="808080"/>
-          <w:sz w:val="20"/>
-          <w:szCs w:val="20"/>
-        </w:rPr>
-        <w:br/>
-        <w:t>- lower q [time, L/Bm, energies] lower quartile of the electron flux #/cm2-s-str-keV</w:t>
-      </w:r>
-      <w:r>
-        <w:rPr>
-          <w:rFonts w:ascii="Courier New" w:hAnsi="Courier New" w:cs="Courier New"/>
-          <w:i/>
-          <w:iCs/>
-          <w:color w:val="808080"/>
-          <w:sz w:val="20"/>
-          <w:szCs w:val="20"/>
-        </w:rPr>
-        <w:br/>
-        <w:t>"""</w:t>
-      </w:r>
-    </w:p>
-    <w:p>
-      <w:pPr>
-        <w:shd w:val="clear" w:color="auto" w:fill="FFFFFF"/>
-        <w:rPr>
-          <w:rFonts w:ascii="Courier New" w:hAnsi="Courier New" w:cs="Courier New"/>
-          <w:i/>
-          <w:iCs/>
-          <w:color w:val="808080"/>
-          <w:sz w:val="20"/>
-          <w:szCs w:val="20"/>
-        </w:rPr>
       </w:pPr>
     </w:p>
     <w:p>
@@ -15948,7 +15771,19 @@
         <w:t xml:space="preserve">. </w:t>
       </w:r>
       <w:r>
-        <w:t xml:space="preserve">The script creates a csv file of electron fluxes and a plot that is </w:t>
+        <w:t>The script creates a csv file of electron fluxes and plot</w:t>
+      </w:r>
+      <w:r>
+        <w:t>s</w:t>
+      </w:r>
+      <w:r>
+        <w:t xml:space="preserve"> that </w:t>
+      </w:r>
+      <w:r>
+        <w:t>are</w:t>
+      </w:r>
+      <w:r>
+        <w:t xml:space="preserve"> </w:t>
       </w:r>
       <w:r>
         <w:t xml:space="preserve">some </w:t>
@@ -15974,7 +15809,35 @@
         <w:t xml:space="preserve">value of </w:t>
       </w:r>
       <w:r>
-        <w:t xml:space="preserve">days=7. Each time the script is run new data is added and old data is removed so that the output is a </w:t>
+        <w:t>days=</w:t>
+      </w:r>
+      <w:r>
+        <w:t>25</w:t>
+      </w:r>
+      <w:r>
+        <w:t xml:space="preserve">. </w:t>
+      </w:r>
+      <w:r>
+        <w:t xml:space="preserve">The command line inputs allow users to select whether the timestamp of the last data point is added to the output files. If </w:t>
+      </w:r>
+      <w:proofErr w:type="spellStart"/>
+      <w:r>
+        <w:t>tstamp</w:t>
+      </w:r>
+      <w:proofErr w:type="spellEnd"/>
+      <w:r>
+        <w:t>==</w:t>
+      </w:r>
+      <w:proofErr w:type="gramStart"/>
+      <w:r>
+        <w:t>1</w:t>
+      </w:r>
+      <w:proofErr w:type="gramEnd"/>
+      <w:r>
+        <w:t xml:space="preserve"> then the last 25 days of data are processed and written to the file each time the script is run. Otherwise, e</w:t>
+      </w:r>
+      <w:r>
+        <w:t xml:space="preserve">ach time the script is run new data is added and old data is removed so that the output is a </w:t>
       </w:r>
       <w:r>
         <w:t xml:space="preserve">single </w:t>
@@ -15987,6 +15850,9 @@
       </w:r>
       <w:r>
         <w:t>.</w:t>
+      </w:r>
+      <w:r>
+        <w:t xml:space="preserve"> </w:t>
       </w:r>
     </w:p>
     <w:p/>
@@ -16609,6 +16475,7 @@
           <w:sz w:val="20"/>
           <w:szCs w:val="20"/>
         </w:rPr>
+        <w:lastRenderedPageBreak/>
         <w:t>The GPS satellite to ge</w:t>
       </w:r>
       <w:r>
@@ -16767,7 +16634,6 @@
           <w:sz w:val="20"/>
           <w:szCs w:val="20"/>
         </w:rPr>
-        <w:lastRenderedPageBreak/>
         <w:t xml:space="preserve">The </w:t>
       </w:r>
       <w:proofErr w:type="spellStart"/>
@@ -17164,7 +17030,7 @@
           <w:sz w:val="20"/>
           <w:szCs w:val="20"/>
         </w:rPr>
-        <w:t>7</w:t>
+        <w:t>25</w:t>
       </w:r>
     </w:p>
     <w:p>
@@ -17286,6 +17152,15 @@
       <w:r>
         <w:rPr>
           <w:rFonts w:ascii="Courier New" w:hAnsi="Courier New" w:cs="Courier New"/>
+          <w:color w:val="000000"/>
+          <w:sz w:val="20"/>
+          <w:szCs w:val="20"/>
+        </w:rPr>
+        <w:t>200,</w:t>
+      </w:r>
+      <w:r>
+        <w:rPr>
+          <w:rFonts w:ascii="Courier New" w:hAnsi="Courier New" w:cs="Courier New"/>
           <w:color w:val="0000FF"/>
           <w:sz w:val="20"/>
           <w:szCs w:val="20"/>
@@ -17300,6 +17175,15 @@
           <w:szCs w:val="20"/>
         </w:rPr>
         <w:t>,</w:t>
+      </w:r>
+      <w:r>
+        <w:rPr>
+          <w:rFonts w:ascii="Courier New" w:hAnsi="Courier New" w:cs="Courier New"/>
+          <w:color w:val="000000"/>
+          <w:sz w:val="20"/>
+          <w:szCs w:val="20"/>
+        </w:rPr>
+        <w:t>800,1000,</w:t>
       </w:r>
       <w:r>
         <w:rPr>
@@ -17504,20 +17388,22 @@
         <w:ind w:left="720"/>
         <w:rPr>
           <w:rFonts w:ascii="Courier New" w:hAnsi="Courier New" w:cs="Courier New"/>
-          <w:color w:val="000000"/>
-          <w:sz w:val="20"/>
-          <w:szCs w:val="20"/>
-        </w:rPr>
-      </w:pPr>
-      <w:r>
-        <w:rPr>
-          <w:rFonts w:ascii="Courier New" w:hAnsi="Courier New" w:cs="Courier New"/>
           <w:b/>
           <w:bCs/>
           <w:color w:val="008000"/>
           <w:sz w:val="20"/>
           <w:szCs w:val="20"/>
         </w:rPr>
+      </w:pPr>
+      <w:r>
+        <w:rPr>
+          <w:rFonts w:ascii="Courier New" w:hAnsi="Courier New" w:cs="Courier New"/>
+          <w:b/>
+          <w:bCs/>
+          <w:color w:val="008000"/>
+          <w:sz w:val="20"/>
+          <w:szCs w:val="20"/>
+        </w:rPr>
         <w:t>The base name of the output files"</w:t>
       </w:r>
       <w:r>
@@ -17585,6 +17471,103 @@
         </w:rPr>
         <w:t>GPS_SHELLS_’</w:t>
       </w:r>
+    </w:p>
+    <w:p>
+      <w:pPr>
+        <w:shd w:val="clear" w:color="auto" w:fill="FFFFFF"/>
+        <w:rPr>
+          <w:rFonts w:ascii="Courier New" w:hAnsi="Courier New" w:cs="Courier New"/>
+          <w:b/>
+          <w:bCs/>
+          <w:color w:val="008000"/>
+          <w:sz w:val="20"/>
+          <w:szCs w:val="20"/>
+        </w:rPr>
+      </w:pPr>
+      <w:r>
+        <w:rPr>
+          <w:rFonts w:ascii="Courier New" w:hAnsi="Courier New" w:cs="Courier New"/>
+          <w:b/>
+          <w:bCs/>
+          <w:color w:val="008000"/>
+          <w:sz w:val="20"/>
+          <w:szCs w:val="20"/>
+        </w:rPr>
+        <w:t>-</w:t>
+      </w:r>
+      <w:proofErr w:type="spellStart"/>
+      <w:r>
+        <w:rPr>
+          <w:rFonts w:ascii="Courier New" w:hAnsi="Courier New" w:cs="Courier New"/>
+          <w:b/>
+          <w:bCs/>
+          <w:color w:val="008000"/>
+          <w:sz w:val="20"/>
+          <w:szCs w:val="20"/>
+        </w:rPr>
+        <w:t>ts</w:t>
+      </w:r>
+      <w:proofErr w:type="spellEnd"/>
+      <w:r>
+        <w:rPr>
+          <w:rFonts w:ascii="Courier New" w:hAnsi="Courier New" w:cs="Courier New"/>
+          <w:b/>
+          <w:bCs/>
+          <w:color w:val="008000"/>
+          <w:sz w:val="20"/>
+          <w:szCs w:val="20"/>
+        </w:rPr>
+        <w:t xml:space="preserve"> -</w:t>
+      </w:r>
+      <w:proofErr w:type="spellStart"/>
+      <w:r>
+        <w:rPr>
+          <w:rFonts w:ascii="Courier New" w:hAnsi="Courier New" w:cs="Courier New"/>
+          <w:b/>
+          <w:bCs/>
+          <w:color w:val="008000"/>
+          <w:sz w:val="20"/>
+          <w:szCs w:val="20"/>
+        </w:rPr>
+        <w:t>tstamp</w:t>
+      </w:r>
+      <w:proofErr w:type="spellEnd"/>
+    </w:p>
+    <w:p>
+      <w:pPr>
+        <w:shd w:val="clear" w:color="auto" w:fill="FFFFFF"/>
+        <w:ind w:left="720"/>
+        <w:rPr>
+          <w:rFonts w:ascii="Courier New" w:hAnsi="Courier New" w:cs="Courier New"/>
+          <w:color w:val="000000"/>
+          <w:sz w:val="20"/>
+          <w:szCs w:val="20"/>
+        </w:rPr>
+      </w:pPr>
+      <w:r>
+        <w:rPr>
+          <w:rFonts w:ascii="Courier New" w:hAnsi="Courier New" w:cs="Courier New"/>
+          <w:b/>
+          <w:bCs/>
+          <w:color w:val="008000"/>
+          <w:sz w:val="20"/>
+          <w:szCs w:val="20"/>
+        </w:rPr>
+        <w:t xml:space="preserve">A flag (0 or 1) to indicate whether the timestamp should be added to the output </w:t>
+      </w:r>
+      <w:proofErr w:type="gramStart"/>
+      <w:r>
+        <w:rPr>
+          <w:rFonts w:ascii="Courier New" w:hAnsi="Courier New" w:cs="Courier New"/>
+          <w:b/>
+          <w:bCs/>
+          <w:color w:val="008000"/>
+          <w:sz w:val="20"/>
+          <w:szCs w:val="20"/>
+        </w:rPr>
+        <w:t>filenames</w:t>
+      </w:r>
+      <w:proofErr w:type="gramEnd"/>
     </w:p>
     <w:p>
       <w:pPr>
@@ -18038,6 +18021,7 @@
           <w:sz w:val="20"/>
           <w:szCs w:val="20"/>
         </w:rPr>
+        <w:lastRenderedPageBreak/>
         <w:t>The Start Date - format YYYY-MM-DD or YYYY-MM-DD HH:</w:t>
       </w:r>
       <w:proofErr w:type="gramStart"/>
@@ -18394,7 +18378,6 @@
           <w:sz w:val="20"/>
           <w:szCs w:val="20"/>
         </w:rPr>
-        <w:lastRenderedPageBreak/>
         <w:t xml:space="preserve">default </w:t>
       </w:r>
       <w:r>
@@ -19634,6 +19617,7 @@
     <w:p/>
     <w:p>
       <w:r>
+        <w:lastRenderedPageBreak/>
         <w:t>* This version of irbempy.py has been modified to fix bugs</w:t>
       </w:r>
       <w:r>
@@ -19677,7 +19661,6 @@
       </w:pPr>
       <w:bookmarkStart w:id="29" w:name="_Toc142511206"/>
       <w:r>
-        <w:lastRenderedPageBreak/>
         <w:t>SHELLS app</w:t>
       </w:r>
       <w:bookmarkEnd w:id="29"/>
@@ -20563,6 +20546,7 @@
     <w:p/>
     <w:p>
       <w:r>
+        <w:lastRenderedPageBreak/>
         <w:t>where config_shells.ini contains the following:</w:t>
       </w:r>
     </w:p>
@@ -20615,7 +20599,6 @@
         <w:rPr>
           <w:color w:val="000000"/>
         </w:rPr>
-        <w:lastRenderedPageBreak/>
         <w:t>input_type</w:t>
       </w:r>
       <w:proofErr w:type="spellEnd"/>
@@ -21357,7 +21340,6 @@
           <w:sz w:val="24"/>
           <w:szCs w:val="24"/>
         </w:rPr>
-        <w:lastRenderedPageBreak/>
         <w:t xml:space="preserve">MAGEPHEM = </w:t>
       </w:r>
       <w:hyperlink r:id="rId22" w:history="1">
@@ -21610,10 +21592,7 @@
         <w:pStyle w:val="Heading3"/>
       </w:pPr>
       <w:r>
-        <w:t xml:space="preserve">Deploying </w:t>
-      </w:r>
-      <w:r>
-        <w:t>Both Services with Docker Compose</w:t>
+        <w:t>Deploying Both Services with Docker Compose</w:t>
       </w:r>
     </w:p>
     <w:p>
@@ -21782,15 +21761,7 @@
           <w:sz w:val="24"/>
           <w:szCs w:val="24"/>
         </w:rPr>
-        <w:t>-service directory</w:t>
-      </w:r>
-      <w:r>
-        <w:rPr>
-          <w:rFonts w:ascii="Times New Roman" w:hAnsi="Times New Roman" w:cs="Times New Roman"/>
-          <w:sz w:val="24"/>
-          <w:szCs w:val="24"/>
-        </w:rPr>
-        <w:t>.</w:t>
+        <w:t>-service directory.</w:t>
       </w:r>
     </w:p>
     <w:p>
@@ -21906,8 +21877,10 @@
           <w:szCs w:val="24"/>
           <w:shd w:val="clear" w:color="auto" w:fill="FFFFFF"/>
         </w:rPr>
-        <w:t>Next, build and run the containers</w:t>
-      </w:r>
+        <w:t>Next, build and run the containers with the docker-</w:t>
+      </w:r>
+      <w:proofErr w:type="spellStart"/>
+      <w:proofErr w:type="gramStart"/>
       <w:r>
         <w:rPr>
           <w:rFonts w:ascii="Times New Roman" w:hAnsi="Times New Roman" w:cs="Times New Roman"/>
@@ -21917,10 +21890,10 @@
           <w:szCs w:val="24"/>
           <w:shd w:val="clear" w:color="auto" w:fill="FFFFFF"/>
         </w:rPr>
-        <w:t xml:space="preserve"> with the docker-</w:t>
-      </w:r>
-      <w:proofErr w:type="spellStart"/>
-      <w:proofErr w:type="gramStart"/>
+        <w:t>compose.yaml</w:t>
+      </w:r>
+      <w:proofErr w:type="spellEnd"/>
+      <w:proofErr w:type="gramEnd"/>
       <w:r>
         <w:rPr>
           <w:rFonts w:ascii="Times New Roman" w:hAnsi="Times New Roman" w:cs="Times New Roman"/>
@@ -21930,19 +21903,6 @@
           <w:szCs w:val="24"/>
           <w:shd w:val="clear" w:color="auto" w:fill="FFFFFF"/>
         </w:rPr>
-        <w:t>compose.yaml</w:t>
-      </w:r>
-      <w:proofErr w:type="spellEnd"/>
-      <w:proofErr w:type="gramEnd"/>
-      <w:r>
-        <w:rPr>
-          <w:rFonts w:ascii="Times New Roman" w:hAnsi="Times New Roman" w:cs="Times New Roman"/>
-          <w:color w:val="172B4D"/>
-          <w:spacing w:val="-1"/>
-          <w:sz w:val="24"/>
-          <w:szCs w:val="24"/>
-          <w:shd w:val="clear" w:color="auto" w:fill="FFFFFF"/>
-        </w:rPr>
         <w:t>:</w:t>
       </w:r>
     </w:p>
@@ -22033,25 +21993,8 @@
           <w:sz w:val="22"/>
           <w:szCs w:val="22"/>
         </w:rPr>
-        <w:t>0</w:t>
-      </w:r>
-      <w:r>
-        <w:rPr>
-          <w:rFonts w:ascii="Menlo" w:eastAsiaTheme="minorHAnsi" w:hAnsi="Menlo" w:cs="Menlo"/>
-          <w:color w:val="000000"/>
-          <w:sz w:val="22"/>
-          <w:szCs w:val="22"/>
-        </w:rPr>
-        <w:t xml:space="preserve"> * * * *</w:t>
-      </w:r>
-      <w:r>
-        <w:rPr>
-          <w:rFonts w:ascii="Menlo" w:eastAsiaTheme="minorHAnsi" w:hAnsi="Menlo" w:cs="Menlo"/>
-          <w:color w:val="000000"/>
-          <w:sz w:val="22"/>
-          <w:szCs w:val="22"/>
-        </w:rPr>
-        <w:t xml:space="preserve"> </w:t>
+        <w:lastRenderedPageBreak/>
+        <w:t xml:space="preserve">0 * * * * </w:t>
       </w:r>
       <w:r>
         <w:rPr>
@@ -22080,238 +22023,425 @@
           <w:sz w:val="22"/>
           <w:szCs w:val="22"/>
         </w:rPr>
-        <w:t xml:space="preserve"> -rt -c 5 -d 7 -es 500 2000 -od /home/user -on </w:t>
-      </w:r>
-      <w:r>
-        <w:rPr>
-          <w:rFonts w:ascii="Courier New" w:hAnsi="Courier New" w:cs="Courier New"/>
-          <w:color w:val="000000" w:themeColor="text1"/>
-          <w:sz w:val="20"/>
-          <w:szCs w:val="20"/>
-        </w:rPr>
-        <w:t>'GPS_SHELLS_'</w:t>
-      </w:r>
-      <w:r>
-        <w:rPr>
-          <w:rFonts w:ascii="Courier New" w:hAnsi="Courier New" w:cs="Courier New"/>
-          <w:color w:val="000000" w:themeColor="text1"/>
-          <w:sz w:val="20"/>
-          <w:szCs w:val="20"/>
-        </w:rPr>
-        <w:t xml:space="preserve"> </w:t>
-      </w:r>
-      <w:r>
-        <w:rPr>
-          <w:rFonts w:ascii="Menlo" w:eastAsiaTheme="minorHAnsi" w:hAnsi="Menlo" w:cs="Menlo"/>
-          <w:color w:val="000000"/>
-          <w:sz w:val="22"/>
-          <w:szCs w:val="22"/>
-        </w:rPr>
-        <w:t>&gt;/dev/null 2&gt;&amp;1 &amp;</w:t>
-      </w:r>
-    </w:p>
-    <w:p>
-      <w:pPr>
-        <w:shd w:val="clear" w:color="auto" w:fill="FFFFFF"/>
+        <w:t xml:space="preserve"> -rt -c 5 -d </w:t>
+      </w:r>
+      <w:r>
         <w:rPr>
           <w:rFonts w:ascii="Courier New" w:hAnsi="Courier New" w:cs="Courier New"/>
           <w:color w:val="000000" w:themeColor="text1"/>
           <w:sz w:val="22"/>
           <w:szCs w:val="22"/>
         </w:rPr>
-      </w:pPr>
-    </w:p>
-    <w:p>
-      <w:pPr>
-        <w:shd w:val="clear" w:color="auto" w:fill="FFFFFF"/>
-        <w:rPr>
-          <w:color w:val="000000" w:themeColor="text1"/>
-        </w:rPr>
-      </w:pPr>
-      <w:r>
-        <w:rPr>
-          <w:color w:val="000000" w:themeColor="text1"/>
-        </w:rPr>
-        <w:lastRenderedPageBreak/>
-        <w:t xml:space="preserve">The command </w:t>
-      </w:r>
-      <w:r>
-        <w:rPr>
-          <w:color w:val="000000" w:themeColor="text1"/>
-        </w:rPr>
-        <w:t xml:space="preserve">will run every hour </w:t>
-      </w:r>
-      <w:r>
-        <w:rPr>
-          <w:color w:val="000000" w:themeColor="text1"/>
-        </w:rPr>
-        <w:t>a</w:t>
-      </w:r>
-      <w:r>
-        <w:rPr>
-          <w:color w:val="000000" w:themeColor="text1"/>
-        </w:rPr>
-        <w:t>nd</w:t>
-      </w:r>
-      <w:r>
-        <w:rPr>
-          <w:color w:val="000000" w:themeColor="text1"/>
-        </w:rPr>
-        <w:t xml:space="preserve"> will create a data file called </w:t>
-      </w:r>
-      <w:r>
-        <w:rPr>
-          <w:rFonts w:eastAsiaTheme="minorHAnsi"/>
-          <w:color w:val="000000"/>
-        </w:rPr>
-        <w:t>GPS_SHELLS_7day.txt</w:t>
-      </w:r>
-      <w:r>
-        <w:rPr>
-          <w:rFonts w:eastAsiaTheme="minorHAnsi"/>
-          <w:color w:val="000000"/>
-        </w:rPr>
-        <w:t xml:space="preserve"> in the /home/user directory</w:t>
-      </w:r>
-      <w:r>
-        <w:rPr>
-          <w:rFonts w:eastAsiaTheme="minorHAnsi"/>
-          <w:color w:val="000000"/>
-        </w:rPr>
-        <w:t xml:space="preserve"> (This directory is used only as an example)</w:t>
-      </w:r>
-      <w:r>
-        <w:rPr>
-          <w:rFonts w:eastAsiaTheme="minorHAnsi"/>
-          <w:color w:val="000000"/>
-        </w:rPr>
-        <w:t xml:space="preserve">. The file will contain </w:t>
-      </w:r>
-      <w:proofErr w:type="gramStart"/>
-      <w:r>
-        <w:rPr>
-          <w:rFonts w:eastAsiaTheme="minorHAnsi"/>
-          <w:color w:val="000000"/>
-        </w:rPr>
-        <w:t>5 minute</w:t>
-      </w:r>
-      <w:proofErr w:type="gramEnd"/>
-      <w:r>
-        <w:rPr>
-          <w:rFonts w:eastAsiaTheme="minorHAnsi"/>
-          <w:color w:val="000000"/>
-        </w:rPr>
-        <w:t xml:space="preserve"> data of SHELLS electron flux</w:t>
-      </w:r>
-      <w:r>
-        <w:rPr>
-          <w:rFonts w:eastAsiaTheme="minorHAnsi"/>
-          <w:color w:val="000000"/>
-        </w:rPr>
-        <w:t>es</w:t>
-      </w:r>
-      <w:r>
-        <w:rPr>
-          <w:rFonts w:eastAsiaTheme="minorHAnsi"/>
-          <w:color w:val="000000"/>
-        </w:rPr>
-        <w:t xml:space="preserve"> </w:t>
-      </w:r>
-      <w:r>
-        <w:rPr>
-          <w:rFonts w:eastAsiaTheme="minorHAnsi"/>
-          <w:color w:val="000000"/>
-        </w:rPr>
-        <w:t xml:space="preserve">for 90 degree pitch angles </w:t>
-      </w:r>
-      <w:r>
-        <w:rPr>
-          <w:rFonts w:eastAsiaTheme="minorHAnsi"/>
-          <w:color w:val="000000"/>
-        </w:rPr>
-        <w:t>for the last 7 days and two energies (500 and 2000 keV)</w:t>
-      </w:r>
-      <w:r>
-        <w:rPr>
-          <w:rFonts w:eastAsiaTheme="minorHAnsi"/>
-          <w:color w:val="000000"/>
-        </w:rPr>
-        <w:t xml:space="preserve">. It will also create a plot called GPS_SHELLS_fig1.png that shows the fluxes in time and </w:t>
-      </w:r>
-      <w:proofErr w:type="spellStart"/>
-      <w:r>
-        <w:rPr>
-          <w:rFonts w:eastAsiaTheme="minorHAnsi"/>
-          <w:color w:val="000000"/>
-        </w:rPr>
-        <w:t>Lbin</w:t>
-      </w:r>
-      <w:proofErr w:type="spellEnd"/>
-      <w:r>
-        <w:rPr>
-          <w:rFonts w:eastAsiaTheme="minorHAnsi"/>
-          <w:color w:val="000000"/>
-        </w:rPr>
-        <w:t xml:space="preserve"> images. At most only 2 energies are shown per plot. If more energy channels are selected with the command line inputs than additional figures will be generated.</w:t>
-      </w:r>
-    </w:p>
-    <w:p>
-      <w:pPr>
-        <w:shd w:val="clear" w:color="auto" w:fill="FFFFFF"/>
+        <w:t>25</w:t>
+      </w:r>
+      <w:r>
         <w:rPr>
           <w:rFonts w:ascii="Courier New" w:hAnsi="Courier New" w:cs="Courier New"/>
           <w:color w:val="000000" w:themeColor="text1"/>
           <w:sz w:val="22"/>
           <w:szCs w:val="22"/>
         </w:rPr>
-      </w:pPr>
-    </w:p>
-    <w:p>
-      <w:pPr>
-        <w:pStyle w:val="Heading3"/>
-      </w:pPr>
-      <w:r>
-        <w:t>Fixe L Data Product</w:t>
-      </w:r>
-    </w:p>
-    <w:p>
-      <w:r>
-        <w:t xml:space="preserve">The optimal way to start the fixed L shell data product is by calling fixed_files_shells.py (under the </w:t>
-      </w:r>
-      <w:proofErr w:type="spellStart"/>
-      <w:r>
-        <w:t>src</w:t>
-      </w:r>
-      <w:proofErr w:type="spellEnd"/>
-      <w:r>
-        <w:t xml:space="preserve"> directory) using the real time flag from a </w:t>
-      </w:r>
-      <w:proofErr w:type="spellStart"/>
-      <w:r>
-        <w:t>cron</w:t>
-      </w:r>
-      <w:proofErr w:type="spellEnd"/>
-      <w:r>
-        <w:t xml:space="preserve"> job at a </w:t>
-      </w:r>
-      <w:proofErr w:type="gramStart"/>
-      <w:r>
-        <w:t>1 hour</w:t>
-      </w:r>
-      <w:proofErr w:type="gramEnd"/>
-      <w:r>
-        <w:t xml:space="preserve"> interval such as the following:</w:t>
-      </w:r>
-    </w:p>
-    <w:p>
-      <w:pPr>
-        <w:shd w:val="clear" w:color="auto" w:fill="FFFFFF"/>
+        <w:t xml:space="preserve"> -es </w:t>
+      </w:r>
+      <w:r>
         <w:rPr>
           <w:rFonts w:ascii="Courier New" w:hAnsi="Courier New" w:cs="Courier New"/>
           <w:color w:val="000000" w:themeColor="text1"/>
           <w:sz w:val="22"/>
           <w:szCs w:val="22"/>
         </w:rPr>
+        <w:t xml:space="preserve">200 </w:t>
+      </w:r>
+      <w:r>
+        <w:rPr>
+          <w:rFonts w:ascii="Courier New" w:hAnsi="Courier New" w:cs="Courier New"/>
+          <w:color w:val="000000" w:themeColor="text1"/>
+          <w:sz w:val="22"/>
+          <w:szCs w:val="22"/>
+        </w:rPr>
+        <w:t xml:space="preserve">500 </w:t>
+      </w:r>
+      <w:r>
+        <w:rPr>
+          <w:rFonts w:ascii="Courier New" w:hAnsi="Courier New" w:cs="Courier New"/>
+          <w:color w:val="000000" w:themeColor="text1"/>
+          <w:sz w:val="22"/>
+          <w:szCs w:val="22"/>
+        </w:rPr>
+        <w:t xml:space="preserve">800 1000 </w:t>
+      </w:r>
+      <w:r>
+        <w:rPr>
+          <w:rFonts w:ascii="Courier New" w:hAnsi="Courier New" w:cs="Courier New"/>
+          <w:color w:val="000000" w:themeColor="text1"/>
+          <w:sz w:val="22"/>
+          <w:szCs w:val="22"/>
+        </w:rPr>
+        <w:t xml:space="preserve">2000 -od /home/user -on </w:t>
+      </w:r>
+      <w:r>
+        <w:rPr>
+          <w:rFonts w:ascii="Courier New" w:hAnsi="Courier New" w:cs="Courier New"/>
+          <w:color w:val="000000" w:themeColor="text1"/>
+          <w:sz w:val="20"/>
+          <w:szCs w:val="20"/>
+        </w:rPr>
+        <w:t>'GPS_SHELLS_'</w:t>
+      </w:r>
+      <w:r>
+        <w:rPr>
+          <w:rFonts w:ascii="Courier New" w:hAnsi="Courier New" w:cs="Courier New"/>
+          <w:color w:val="000000" w:themeColor="text1"/>
+          <w:sz w:val="20"/>
+          <w:szCs w:val="20"/>
+        </w:rPr>
+        <w:t xml:space="preserve"> </w:t>
+      </w:r>
+      <w:r>
+        <w:rPr>
+          <w:rFonts w:ascii="Courier New" w:hAnsi="Courier New" w:cs="Courier New"/>
+          <w:color w:val="000000" w:themeColor="text1"/>
+          <w:sz w:val="20"/>
+          <w:szCs w:val="20"/>
+        </w:rPr>
+        <w:t>-</w:t>
+      </w:r>
+      <w:proofErr w:type="spellStart"/>
+      <w:r>
+        <w:rPr>
+          <w:rFonts w:ascii="Courier New" w:hAnsi="Courier New" w:cs="Courier New"/>
+          <w:color w:val="000000" w:themeColor="text1"/>
+          <w:sz w:val="20"/>
+          <w:szCs w:val="20"/>
+        </w:rPr>
+        <w:t>ts</w:t>
+      </w:r>
+      <w:proofErr w:type="spellEnd"/>
+      <w:r>
+        <w:rPr>
+          <w:rFonts w:ascii="Courier New" w:hAnsi="Courier New" w:cs="Courier New"/>
+          <w:color w:val="000000" w:themeColor="text1"/>
+          <w:sz w:val="20"/>
+          <w:szCs w:val="20"/>
+        </w:rPr>
+        <w:t xml:space="preserve"> 1</w:t>
+      </w:r>
+      <w:r>
+        <w:rPr>
+          <w:rFonts w:ascii="Menlo" w:eastAsiaTheme="minorHAnsi" w:hAnsi="Menlo" w:cs="Menlo"/>
+          <w:color w:val="000000"/>
+          <w:sz w:val="22"/>
+          <w:szCs w:val="22"/>
+        </w:rPr>
+        <w:t>&gt;/dev/null 2&gt;&amp;1 &amp;</w:t>
+      </w:r>
+    </w:p>
+    <w:p>
+      <w:pPr>
+        <w:shd w:val="clear" w:color="auto" w:fill="FFFFFF"/>
+        <w:rPr>
+          <w:rFonts w:ascii="Courier New" w:hAnsi="Courier New" w:cs="Courier New"/>
+          <w:color w:val="000000" w:themeColor="text1"/>
+          <w:sz w:val="22"/>
+          <w:szCs w:val="22"/>
+        </w:rPr>
+      </w:pPr>
+    </w:p>
+    <w:p>
+      <w:pPr>
+        <w:shd w:val="clear" w:color="auto" w:fill="FFFFFF"/>
+        <w:rPr>
+          <w:color w:val="000000" w:themeColor="text1"/>
+        </w:rPr>
+      </w:pPr>
+      <w:r>
+        <w:rPr>
+          <w:color w:val="000000" w:themeColor="text1"/>
+        </w:rPr>
+        <w:t xml:space="preserve">The command </w:t>
+      </w:r>
+      <w:r>
+        <w:rPr>
+          <w:color w:val="000000" w:themeColor="text1"/>
+        </w:rPr>
+        <w:t xml:space="preserve">will run every hour </w:t>
+      </w:r>
+      <w:r>
+        <w:rPr>
+          <w:color w:val="000000" w:themeColor="text1"/>
+        </w:rPr>
+        <w:t>a</w:t>
+      </w:r>
+      <w:r>
+        <w:rPr>
+          <w:color w:val="000000" w:themeColor="text1"/>
+        </w:rPr>
+        <w:t>nd</w:t>
+      </w:r>
+      <w:r>
+        <w:rPr>
+          <w:color w:val="000000" w:themeColor="text1"/>
+        </w:rPr>
+        <w:t xml:space="preserve"> will create a data file called </w:t>
+      </w:r>
+      <w:r>
+        <w:rPr>
+          <w:rFonts w:eastAsiaTheme="minorHAnsi"/>
+          <w:color w:val="000000"/>
+        </w:rPr>
+        <w:t>GPS_SHELLS_</w:t>
+      </w:r>
+      <w:r>
+        <w:rPr>
+          <w:rFonts w:eastAsiaTheme="minorHAnsi"/>
+          <w:color w:val="000000"/>
+        </w:rPr>
+        <w:t>25</w:t>
+      </w:r>
+      <w:r>
+        <w:rPr>
+          <w:rFonts w:eastAsiaTheme="minorHAnsi"/>
+          <w:color w:val="000000"/>
+        </w:rPr>
+        <w:t>day</w:t>
+      </w:r>
+      <w:r>
+        <w:rPr>
+          <w:rFonts w:eastAsiaTheme="minorHAnsi"/>
+          <w:color w:val="000000"/>
+        </w:rPr>
+        <w:t>_YYYYMMDD_HHMM</w:t>
+      </w:r>
+      <w:r>
+        <w:rPr>
+          <w:rFonts w:eastAsiaTheme="minorHAnsi"/>
+          <w:color w:val="000000"/>
+        </w:rPr>
+        <w:t>.txt in the /home/user directory</w:t>
+      </w:r>
+      <w:r>
+        <w:rPr>
+          <w:rFonts w:eastAsiaTheme="minorHAnsi"/>
+          <w:color w:val="000000"/>
+        </w:rPr>
+        <w:t xml:space="preserve"> (This directory is used only as an example)</w:t>
+      </w:r>
+      <w:r>
+        <w:rPr>
+          <w:rFonts w:eastAsiaTheme="minorHAnsi"/>
+          <w:color w:val="000000"/>
+        </w:rPr>
+        <w:t xml:space="preserve">. The file will contain </w:t>
+      </w:r>
+      <w:proofErr w:type="gramStart"/>
+      <w:r>
+        <w:rPr>
+          <w:rFonts w:eastAsiaTheme="minorHAnsi"/>
+          <w:color w:val="000000"/>
+        </w:rPr>
+        <w:t>5 minute</w:t>
+      </w:r>
+      <w:proofErr w:type="gramEnd"/>
+      <w:r>
+        <w:rPr>
+          <w:rFonts w:eastAsiaTheme="minorHAnsi"/>
+          <w:color w:val="000000"/>
+        </w:rPr>
+        <w:t xml:space="preserve"> data of SHELLS electron flux</w:t>
+      </w:r>
+      <w:r>
+        <w:rPr>
+          <w:rFonts w:eastAsiaTheme="minorHAnsi"/>
+          <w:color w:val="000000"/>
+        </w:rPr>
+        <w:t>es</w:t>
+      </w:r>
+      <w:r>
+        <w:rPr>
+          <w:rFonts w:eastAsiaTheme="minorHAnsi"/>
+          <w:color w:val="000000"/>
+        </w:rPr>
+        <w:t xml:space="preserve"> </w:t>
+      </w:r>
+      <w:r>
+        <w:rPr>
+          <w:rFonts w:eastAsiaTheme="minorHAnsi"/>
+          <w:color w:val="000000"/>
+        </w:rPr>
+        <w:t xml:space="preserve">for 90 degree pitch angles </w:t>
+      </w:r>
+      <w:r>
+        <w:rPr>
+          <w:rFonts w:eastAsiaTheme="minorHAnsi"/>
+          <w:color w:val="000000"/>
+        </w:rPr>
+        <w:t xml:space="preserve">for the last </w:t>
+      </w:r>
+      <w:r>
+        <w:rPr>
+          <w:rFonts w:eastAsiaTheme="minorHAnsi"/>
+          <w:color w:val="000000"/>
+        </w:rPr>
+        <w:t>25</w:t>
+      </w:r>
+      <w:r>
+        <w:rPr>
+          <w:rFonts w:eastAsiaTheme="minorHAnsi"/>
+          <w:color w:val="000000"/>
+        </w:rPr>
+        <w:t xml:space="preserve"> days and </w:t>
+      </w:r>
+      <w:r>
+        <w:rPr>
+          <w:rFonts w:eastAsiaTheme="minorHAnsi"/>
+          <w:color w:val="000000"/>
+        </w:rPr>
+        <w:t>5 e</w:t>
+      </w:r>
+      <w:r>
+        <w:rPr>
+          <w:rFonts w:eastAsiaTheme="minorHAnsi"/>
+          <w:color w:val="000000"/>
+        </w:rPr>
+        <w:t>nergies (</w:t>
+      </w:r>
+      <w:r>
+        <w:rPr>
+          <w:rFonts w:eastAsiaTheme="minorHAnsi"/>
+          <w:color w:val="000000"/>
+        </w:rPr>
+        <w:t>200,</w:t>
+      </w:r>
+      <w:r>
+        <w:rPr>
+          <w:rFonts w:eastAsiaTheme="minorHAnsi"/>
+          <w:color w:val="000000"/>
+        </w:rPr>
+        <w:t>500</w:t>
+      </w:r>
+      <w:r>
+        <w:rPr>
+          <w:rFonts w:eastAsiaTheme="minorHAnsi"/>
+          <w:color w:val="000000"/>
+        </w:rPr>
+        <w:t>,800</w:t>
+      </w:r>
+      <w:r>
+        <w:rPr>
+          <w:rFonts w:eastAsiaTheme="minorHAnsi"/>
+          <w:color w:val="000000"/>
+        </w:rPr>
+        <w:t xml:space="preserve"> and 2000 keV)</w:t>
+      </w:r>
+      <w:r>
+        <w:rPr>
+          <w:rFonts w:eastAsiaTheme="minorHAnsi"/>
+          <w:color w:val="000000"/>
+        </w:rPr>
+        <w:t>. It will also create plot</w:t>
+      </w:r>
+      <w:r>
+        <w:rPr>
+          <w:rFonts w:eastAsiaTheme="minorHAnsi"/>
+          <w:color w:val="000000"/>
+        </w:rPr>
+        <w:t>s for each energy</w:t>
+      </w:r>
+      <w:r>
+        <w:rPr>
+          <w:rFonts w:eastAsiaTheme="minorHAnsi"/>
+          <w:color w:val="000000"/>
+        </w:rPr>
+        <w:t xml:space="preserve"> called GPS_SHELLS_</w:t>
+      </w:r>
+      <w:r>
+        <w:rPr>
+          <w:rFonts w:eastAsiaTheme="minorHAnsi"/>
+          <w:color w:val="000000"/>
+        </w:rPr>
+        <w:t>200keV_YYYYMMDD_HHMM</w:t>
+      </w:r>
+      <w:r>
+        <w:rPr>
+          <w:rFonts w:eastAsiaTheme="minorHAnsi"/>
+          <w:color w:val="000000"/>
+        </w:rPr>
+        <w:t xml:space="preserve">.png that show the fluxes in time and </w:t>
+      </w:r>
+      <w:proofErr w:type="spellStart"/>
+      <w:r>
+        <w:rPr>
+          <w:rFonts w:eastAsiaTheme="minorHAnsi"/>
+          <w:color w:val="000000"/>
+        </w:rPr>
+        <w:t>Lbin</w:t>
+      </w:r>
+      <w:proofErr w:type="spellEnd"/>
+      <w:r>
+        <w:rPr>
+          <w:rFonts w:eastAsiaTheme="minorHAnsi"/>
+          <w:color w:val="000000"/>
+        </w:rPr>
+        <w:t xml:space="preserve"> images. </w:t>
+      </w:r>
+    </w:p>
+    <w:p>
+      <w:pPr>
+        <w:shd w:val="clear" w:color="auto" w:fill="FFFFFF"/>
+        <w:rPr>
+          <w:rFonts w:ascii="Courier New" w:hAnsi="Courier New" w:cs="Courier New"/>
+          <w:color w:val="000000" w:themeColor="text1"/>
+          <w:sz w:val="22"/>
+          <w:szCs w:val="22"/>
+        </w:rPr>
+      </w:pPr>
+    </w:p>
+    <w:p>
+      <w:pPr>
+        <w:pStyle w:val="Heading3"/>
+      </w:pPr>
+      <w:r>
+        <w:t>Fixe L Data Product</w:t>
+      </w:r>
+    </w:p>
+    <w:p>
+      <w:r>
+        <w:t xml:space="preserve">The optimal way to start the fixed L shell data product is by calling fixed_files_shells.py (under the </w:t>
+      </w:r>
+      <w:proofErr w:type="spellStart"/>
+      <w:r>
+        <w:t>src</w:t>
+      </w:r>
+      <w:proofErr w:type="spellEnd"/>
+      <w:r>
+        <w:t xml:space="preserve"> directory) using the real time flag from a </w:t>
+      </w:r>
+      <w:proofErr w:type="spellStart"/>
+      <w:r>
+        <w:t>cron</w:t>
+      </w:r>
+      <w:proofErr w:type="spellEnd"/>
+      <w:r>
+        <w:t xml:space="preserve"> job at a </w:t>
+      </w:r>
+      <w:proofErr w:type="gramStart"/>
+      <w:r>
+        <w:t>1 hour</w:t>
+      </w:r>
+      <w:proofErr w:type="gramEnd"/>
+      <w:r>
+        <w:t xml:space="preserve"> interval such as the following:</w:t>
+      </w:r>
+    </w:p>
+    <w:p>
+      <w:pPr>
+        <w:shd w:val="clear" w:color="auto" w:fill="FFFFFF"/>
+        <w:rPr>
+          <w:rFonts w:ascii="Courier New" w:hAnsi="Courier New" w:cs="Courier New"/>
+          <w:color w:val="000000" w:themeColor="text1"/>
+          <w:sz w:val="22"/>
+          <w:szCs w:val="22"/>
+        </w:rPr>
       </w:pPr>
     </w:p>
     <w:p>
@@ -22319,7 +22449,7 @@
         <w:t xml:space="preserve">Python fixed_files_shells.py -rt -c </w:t>
       </w:r>
       <w:r>
-        <w:t>3</w:t>
+        <w:t>6</w:t>
       </w:r>
       <w:r>
         <w:t>0 -od /</w:t>
@@ -22359,7 +22489,10 @@
       </w:r>
       <w:proofErr w:type="gramStart"/>
       <w:r>
-        <w:t>30 minute</w:t>
+        <w:t>6</w:t>
+      </w:r>
+      <w:r>
+        <w:t>0 minute</w:t>
       </w:r>
       <w:proofErr w:type="gramEnd"/>
       <w:r>
@@ -22438,7 +22571,7 @@
         <w:t xml:space="preserve">Python fixed_files_shells.py -s 2023-01-01 -e 2023-12-31 -c </w:t>
       </w:r>
       <w:r>
-        <w:t>3</w:t>
+        <w:t>6</w:t>
       </w:r>
       <w:r>
         <w:t>0 -</w:t>
@@ -22563,6 +22696,7 @@
       </w:pPr>
       <w:bookmarkStart w:id="42" w:name="_Toc142511215"/>
       <w:r>
+        <w:lastRenderedPageBreak/>
         <w:t>References</w:t>
       </w:r>
       <w:bookmarkEnd w:id="42"/>
@@ -22728,29 +22862,7 @@
             <w:szCs w:val="21"/>
             <w:shd w:val="clear" w:color="auto" w:fill="FFFFFF"/>
           </w:rPr>
-          <w:t>ht</w:t>
-        </w:r>
-        <w:r>
-          <w:rPr>
-            <w:rStyle w:val="Hyperlink"/>
-            <w:rFonts w:cstheme="minorHAnsi"/>
-            <w:color w:val="005274"/>
-            <w:sz w:val="21"/>
-            <w:szCs w:val="21"/>
-            <w:shd w:val="clear" w:color="auto" w:fill="FFFFFF"/>
-          </w:rPr>
-          <w:t>t</w:t>
-        </w:r>
-        <w:r>
-          <w:rPr>
-            <w:rStyle w:val="Hyperlink"/>
-            <w:rFonts w:cstheme="minorHAnsi"/>
-            <w:color w:val="005274"/>
-            <w:sz w:val="21"/>
-            <w:szCs w:val="21"/>
-            <w:shd w:val="clear" w:color="auto" w:fill="FFFFFF"/>
-          </w:rPr>
-          <w:t>ps://doi.org/10.1029/2019SW002402</w:t>
+          <w:t>https://doi.org/10.1029/2019SW002402</w:t>
         </w:r>
       </w:hyperlink>
     </w:p>

</xml_diff>